<commit_message>
osszefoglalo & egyeb kiegeszitesek
</commit_message>
<xml_diff>
--- a/docs/Dokumentacio.docx
+++ b/docs/Dokumentacio.docx
@@ -355,7 +355,7 @@
       <w:r>
         <w:fldChar w:fldCharType="separate"/>
       </w:r>
-      <w:hyperlink w:anchor="_Toc88322889" w:history="1">
+      <w:hyperlink w:anchor="_Toc88391927" w:history="1">
         <w:r>
           <w:rPr>
             <w:rStyle w:val="Hyperlink"/>
@@ -382,7 +382,7 @@
             <w:noProof/>
             <w:webHidden/>
           </w:rPr>
-          <w:instrText xml:space="preserve"> PAGEREF _Toc88322889 \h </w:instrText>
+          <w:instrText xml:space="preserve"> PAGEREF _Toc88391927 \h </w:instrText>
         </w:r>
         <w:r>
           <w:rPr>
@@ -427,7 +427,7 @@
           <w:lang w:val="en-US"/>
         </w:rPr>
       </w:pPr>
-      <w:hyperlink w:anchor="_Toc88322890" w:history="1">
+      <w:hyperlink w:anchor="_Toc88391928" w:history="1">
         <w:r>
           <w:rPr>
             <w:rStyle w:val="Hyperlink"/>
@@ -454,7 +454,7 @@
             <w:noProof/>
             <w:webHidden/>
           </w:rPr>
-          <w:instrText xml:space="preserve"> PAGEREF _Toc88322890 \h </w:instrText>
+          <w:instrText xml:space="preserve"> PAGEREF _Toc88391928 \h </w:instrText>
         </w:r>
         <w:r>
           <w:rPr>
@@ -499,7 +499,7 @@
           <w:lang w:val="en-US"/>
         </w:rPr>
       </w:pPr>
-      <w:hyperlink w:anchor="_Toc88322891" w:history="1">
+      <w:hyperlink w:anchor="_Toc88391929" w:history="1">
         <w:r>
           <w:rPr>
             <w:rStyle w:val="Hyperlink"/>
@@ -526,7 +526,7 @@
             <w:noProof/>
             <w:webHidden/>
           </w:rPr>
-          <w:instrText xml:space="preserve"> PAGEREF _Toc88322891 \h </w:instrText>
+          <w:instrText xml:space="preserve"> PAGEREF _Toc88391929 \h </w:instrText>
         </w:r>
         <w:r>
           <w:rPr>
@@ -571,7 +571,7 @@
           <w:lang w:val="en-US"/>
         </w:rPr>
       </w:pPr>
-      <w:hyperlink w:anchor="_Toc88322892" w:history="1">
+      <w:hyperlink w:anchor="_Toc88391930" w:history="1">
         <w:r>
           <w:rPr>
             <w:rStyle w:val="Hyperlink"/>
@@ -598,7 +598,7 @@
             <w:noProof/>
             <w:webHidden/>
           </w:rPr>
-          <w:instrText xml:space="preserve"> PAGEREF _Toc88322892 \h </w:instrText>
+          <w:instrText xml:space="preserve"> PAGEREF _Toc88391930 \h </w:instrText>
         </w:r>
         <w:r>
           <w:rPr>
@@ -641,7 +641,7 @@
           <w:lang w:val="en-US"/>
         </w:rPr>
       </w:pPr>
-      <w:hyperlink w:anchor="_Toc88322893" w:history="1">
+      <w:hyperlink w:anchor="_Toc88391931" w:history="1">
         <w:r>
           <w:rPr>
             <w:rStyle w:val="Hyperlink"/>
@@ -668,7 +668,7 @@
             <w:noProof/>
             <w:webHidden/>
           </w:rPr>
-          <w:instrText xml:space="preserve"> PAGEREF _Toc88322893 \h </w:instrText>
+          <w:instrText xml:space="preserve"> PAGEREF _Toc88391931 \h </w:instrText>
         </w:r>
         <w:r>
           <w:rPr>
@@ -713,13 +713,13 @@
           <w:lang w:val="en-US"/>
         </w:rPr>
       </w:pPr>
-      <w:hyperlink w:anchor="_Toc88322894" w:history="1">
+      <w:hyperlink w:anchor="_Toc88391932" w:history="1">
         <w:r>
           <w:rPr>
             <w:rStyle w:val="Hyperlink"/>
             <w:noProof/>
           </w:rPr>
-          <w:t>2.1 Performancia optimalizálás</w:t>
+          <w:t>2.1 Architektúra</w:t>
         </w:r>
         <w:r>
           <w:rPr>
@@ -740,7 +740,7 @@
             <w:noProof/>
             <w:webHidden/>
           </w:rPr>
-          <w:instrText xml:space="preserve"> PAGEREF _Toc88322894 \h </w:instrText>
+          <w:instrText xml:space="preserve"> PAGEREF _Toc88391932 \h </w:instrText>
         </w:r>
         <w:r>
           <w:rPr>
@@ -785,13 +785,13 @@
           <w:lang w:val="en-US"/>
         </w:rPr>
       </w:pPr>
-      <w:hyperlink w:anchor="_Toc88322895" w:history="1">
+      <w:hyperlink w:anchor="_Toc88391933" w:history="1">
         <w:r>
           <w:rPr>
             <w:rStyle w:val="Hyperlink"/>
             <w:noProof/>
           </w:rPr>
-          <w:t>2.1.1 Look és Compute fázis</w:t>
+          <w:t>2.1.1 Adat beolvasási réteg</w:t>
         </w:r>
         <w:r>
           <w:rPr>
@@ -812,7 +812,7 @@
             <w:noProof/>
             <w:webHidden/>
           </w:rPr>
-          <w:instrText xml:space="preserve"> PAGEREF _Toc88322895 \h </w:instrText>
+          <w:instrText xml:space="preserve"> PAGEREF _Toc88391933 \h </w:instrText>
         </w:r>
         <w:r>
           <w:rPr>
@@ -857,13 +857,13 @@
           <w:lang w:val="en-US"/>
         </w:rPr>
       </w:pPr>
-      <w:hyperlink w:anchor="_Toc88322896" w:history="1">
+      <w:hyperlink w:anchor="_Toc88391934" w:history="1">
         <w:r>
           <w:rPr>
             <w:rStyle w:val="Hyperlink"/>
             <w:noProof/>
           </w:rPr>
-          <w:t>2.1.2 Move fázis</w:t>
+          <w:t>2.1.2 Üzleti logika réteg</w:t>
         </w:r>
         <w:r>
           <w:rPr>
@@ -884,7 +884,7 @@
             <w:noProof/>
             <w:webHidden/>
           </w:rPr>
-          <w:instrText xml:space="preserve"> PAGEREF _Toc88322896 \h </w:instrText>
+          <w:instrText xml:space="preserve"> PAGEREF _Toc88391934 \h </w:instrText>
         </w:r>
         <w:r>
           <w:rPr>
@@ -917,7 +917,7 @@
     </w:p>
     <w:p>
       <w:pPr>
-        <w:pStyle w:val="TOC2"/>
+        <w:pStyle w:val="TOC3"/>
         <w:tabs>
           <w:tab w:val="right" w:leader="dot" w:pos="8494"/>
         </w:tabs>
@@ -929,13 +929,13 @@
           <w:lang w:val="en-US"/>
         </w:rPr>
       </w:pPr>
-      <w:hyperlink w:anchor="_Toc88322897" w:history="1">
+      <w:hyperlink w:anchor="_Toc88391935" w:history="1">
         <w:r>
           <w:rPr>
             <w:rStyle w:val="Hyperlink"/>
             <w:noProof/>
           </w:rPr>
-          <w:t>2.2 Implementált viselkedési formák</w:t>
+          <w:t>2.1.3 Felhasználói felület</w:t>
         </w:r>
         <w:r>
           <w:rPr>
@@ -956,7 +956,7 @@
             <w:noProof/>
             <w:webHidden/>
           </w:rPr>
-          <w:instrText xml:space="preserve"> PAGEREF _Toc88322897 \h </w:instrText>
+          <w:instrText xml:space="preserve"> PAGEREF _Toc88391935 \h </w:instrText>
         </w:r>
         <w:r>
           <w:rPr>
@@ -977,6 +977,294 @@
             <w:webHidden/>
           </w:rPr>
           <w:t>4</w:t>
+        </w:r>
+        <w:r>
+          <w:rPr>
+            <w:noProof/>
+            <w:webHidden/>
+          </w:rPr>
+          <w:fldChar w:fldCharType="end"/>
+        </w:r>
+      </w:hyperlink>
+    </w:p>
+    <w:p>
+      <w:pPr>
+        <w:pStyle w:val="TOC2"/>
+        <w:tabs>
+          <w:tab w:val="right" w:leader="dot" w:pos="8494"/>
+        </w:tabs>
+        <w:rPr>
+          <w:rFonts w:asciiTheme="minorHAnsi" w:eastAsiaTheme="minorEastAsia" w:hAnsiTheme="minorHAnsi" w:cstheme="minorBidi"/>
+          <w:noProof/>
+          <w:sz w:val="22"/>
+          <w:szCs w:val="22"/>
+          <w:lang w:val="en-US"/>
+        </w:rPr>
+      </w:pPr>
+      <w:hyperlink w:anchor="_Toc88391936" w:history="1">
+        <w:r>
+          <w:rPr>
+            <w:rStyle w:val="Hyperlink"/>
+            <w:noProof/>
+          </w:rPr>
+          <w:t>2.2 Performancia optimalizálás</w:t>
+        </w:r>
+        <w:r>
+          <w:rPr>
+            <w:noProof/>
+            <w:webHidden/>
+          </w:rPr>
+          <w:tab/>
+        </w:r>
+        <w:r>
+          <w:rPr>
+            <w:noProof/>
+            <w:webHidden/>
+          </w:rPr>
+          <w:fldChar w:fldCharType="begin"/>
+        </w:r>
+        <w:r>
+          <w:rPr>
+            <w:noProof/>
+            <w:webHidden/>
+          </w:rPr>
+          <w:instrText xml:space="preserve"> PAGEREF _Toc88391936 \h </w:instrText>
+        </w:r>
+        <w:r>
+          <w:rPr>
+            <w:noProof/>
+            <w:webHidden/>
+          </w:rPr>
+        </w:r>
+        <w:r>
+          <w:rPr>
+            <w:noProof/>
+            <w:webHidden/>
+          </w:rPr>
+          <w:fldChar w:fldCharType="separate"/>
+        </w:r>
+        <w:r>
+          <w:rPr>
+            <w:noProof/>
+            <w:webHidden/>
+          </w:rPr>
+          <w:t>5</w:t>
+        </w:r>
+        <w:r>
+          <w:rPr>
+            <w:noProof/>
+            <w:webHidden/>
+          </w:rPr>
+          <w:fldChar w:fldCharType="end"/>
+        </w:r>
+      </w:hyperlink>
+    </w:p>
+    <w:p>
+      <w:pPr>
+        <w:pStyle w:val="TOC3"/>
+        <w:tabs>
+          <w:tab w:val="right" w:leader="dot" w:pos="8494"/>
+        </w:tabs>
+        <w:rPr>
+          <w:rFonts w:asciiTheme="minorHAnsi" w:eastAsiaTheme="minorEastAsia" w:hAnsiTheme="minorHAnsi" w:cstheme="minorBidi"/>
+          <w:noProof/>
+          <w:sz w:val="22"/>
+          <w:szCs w:val="22"/>
+          <w:lang w:val="en-US"/>
+        </w:rPr>
+      </w:pPr>
+      <w:hyperlink w:anchor="_Toc88391937" w:history="1">
+        <w:r>
+          <w:rPr>
+            <w:rStyle w:val="Hyperlink"/>
+            <w:noProof/>
+          </w:rPr>
+          <w:t>2.2.1 Look és Compute fázis</w:t>
+        </w:r>
+        <w:r>
+          <w:rPr>
+            <w:noProof/>
+            <w:webHidden/>
+          </w:rPr>
+          <w:tab/>
+        </w:r>
+        <w:r>
+          <w:rPr>
+            <w:noProof/>
+            <w:webHidden/>
+          </w:rPr>
+          <w:fldChar w:fldCharType="begin"/>
+        </w:r>
+        <w:r>
+          <w:rPr>
+            <w:noProof/>
+            <w:webHidden/>
+          </w:rPr>
+          <w:instrText xml:space="preserve"> PAGEREF _Toc88391937 \h </w:instrText>
+        </w:r>
+        <w:r>
+          <w:rPr>
+            <w:noProof/>
+            <w:webHidden/>
+          </w:rPr>
+        </w:r>
+        <w:r>
+          <w:rPr>
+            <w:noProof/>
+            <w:webHidden/>
+          </w:rPr>
+          <w:fldChar w:fldCharType="separate"/>
+        </w:r>
+        <w:r>
+          <w:rPr>
+            <w:noProof/>
+            <w:webHidden/>
+          </w:rPr>
+          <w:t>5</w:t>
+        </w:r>
+        <w:r>
+          <w:rPr>
+            <w:noProof/>
+            <w:webHidden/>
+          </w:rPr>
+          <w:fldChar w:fldCharType="end"/>
+        </w:r>
+      </w:hyperlink>
+    </w:p>
+    <w:p>
+      <w:pPr>
+        <w:pStyle w:val="TOC3"/>
+        <w:tabs>
+          <w:tab w:val="right" w:leader="dot" w:pos="8494"/>
+        </w:tabs>
+        <w:rPr>
+          <w:rFonts w:asciiTheme="minorHAnsi" w:eastAsiaTheme="minorEastAsia" w:hAnsiTheme="minorHAnsi" w:cstheme="minorBidi"/>
+          <w:noProof/>
+          <w:sz w:val="22"/>
+          <w:szCs w:val="22"/>
+          <w:lang w:val="en-US"/>
+        </w:rPr>
+      </w:pPr>
+      <w:hyperlink w:anchor="_Toc88391938" w:history="1">
+        <w:r>
+          <w:rPr>
+            <w:rStyle w:val="Hyperlink"/>
+            <w:noProof/>
+          </w:rPr>
+          <w:t>2.2.2 Move fázis</w:t>
+        </w:r>
+        <w:r>
+          <w:rPr>
+            <w:noProof/>
+            <w:webHidden/>
+          </w:rPr>
+          <w:tab/>
+        </w:r>
+        <w:r>
+          <w:rPr>
+            <w:noProof/>
+            <w:webHidden/>
+          </w:rPr>
+          <w:fldChar w:fldCharType="begin"/>
+        </w:r>
+        <w:r>
+          <w:rPr>
+            <w:noProof/>
+            <w:webHidden/>
+          </w:rPr>
+          <w:instrText xml:space="preserve"> PAGEREF _Toc88391938 \h </w:instrText>
+        </w:r>
+        <w:r>
+          <w:rPr>
+            <w:noProof/>
+            <w:webHidden/>
+          </w:rPr>
+        </w:r>
+        <w:r>
+          <w:rPr>
+            <w:noProof/>
+            <w:webHidden/>
+          </w:rPr>
+          <w:fldChar w:fldCharType="separate"/>
+        </w:r>
+        <w:r>
+          <w:rPr>
+            <w:noProof/>
+            <w:webHidden/>
+          </w:rPr>
+          <w:t>5</w:t>
+        </w:r>
+        <w:r>
+          <w:rPr>
+            <w:noProof/>
+            <w:webHidden/>
+          </w:rPr>
+          <w:fldChar w:fldCharType="end"/>
+        </w:r>
+      </w:hyperlink>
+    </w:p>
+    <w:p>
+      <w:pPr>
+        <w:pStyle w:val="TOC2"/>
+        <w:tabs>
+          <w:tab w:val="right" w:leader="dot" w:pos="8494"/>
+        </w:tabs>
+        <w:rPr>
+          <w:rFonts w:asciiTheme="minorHAnsi" w:eastAsiaTheme="minorEastAsia" w:hAnsiTheme="minorHAnsi" w:cstheme="minorBidi"/>
+          <w:noProof/>
+          <w:sz w:val="22"/>
+          <w:szCs w:val="22"/>
+          <w:lang w:val="en-US"/>
+        </w:rPr>
+      </w:pPr>
+      <w:hyperlink w:anchor="_Toc88391939" w:history="1">
+        <w:r>
+          <w:rPr>
+            <w:rStyle w:val="Hyperlink"/>
+            <w:noProof/>
+          </w:rPr>
+          <w:t>2.3 Implementált viselkedési formák</w:t>
+        </w:r>
+        <w:r>
+          <w:rPr>
+            <w:noProof/>
+            <w:webHidden/>
+          </w:rPr>
+          <w:tab/>
+        </w:r>
+        <w:r>
+          <w:rPr>
+            <w:noProof/>
+            <w:webHidden/>
+          </w:rPr>
+          <w:fldChar w:fldCharType="begin"/>
+        </w:r>
+        <w:r>
+          <w:rPr>
+            <w:noProof/>
+            <w:webHidden/>
+          </w:rPr>
+          <w:instrText xml:space="preserve"> PAGEREF _Toc88391939 \h </w:instrText>
+        </w:r>
+        <w:r>
+          <w:rPr>
+            <w:noProof/>
+            <w:webHidden/>
+          </w:rPr>
+        </w:r>
+        <w:r>
+          <w:rPr>
+            <w:noProof/>
+            <w:webHidden/>
+          </w:rPr>
+          <w:fldChar w:fldCharType="separate"/>
+        </w:r>
+        <w:r>
+          <w:rPr>
+            <w:noProof/>
+            <w:webHidden/>
+          </w:rPr>
+          <w:t>5</w:t>
         </w:r>
         <w:r>
           <w:rPr>
@@ -999,7 +1287,7 @@
           <w:lang w:val="en-US"/>
         </w:rPr>
       </w:pPr>
-      <w:hyperlink w:anchor="_Toc88322898" w:history="1">
+      <w:hyperlink w:anchor="_Toc88391940" w:history="1">
         <w:r>
           <w:rPr>
             <w:rStyle w:val="Hyperlink"/>
@@ -1026,7 +1314,7 @@
             <w:noProof/>
             <w:webHidden/>
           </w:rPr>
-          <w:instrText xml:space="preserve"> PAGEREF _Toc88322898 \h </w:instrText>
+          <w:instrText xml:space="preserve"> PAGEREF _Toc88391940 \h </w:instrText>
         </w:r>
         <w:r>
           <w:rPr>
@@ -1046,7 +1334,7 @@
             <w:noProof/>
             <w:webHidden/>
           </w:rPr>
-          <w:t>6</w:t>
+          <w:t>7</w:t>
         </w:r>
         <w:r>
           <w:rPr>
@@ -1071,7 +1359,7 @@
           <w:lang w:val="en-US"/>
         </w:rPr>
       </w:pPr>
-      <w:hyperlink w:anchor="_Toc88322899" w:history="1">
+      <w:hyperlink w:anchor="_Toc88391941" w:history="1">
         <w:r>
           <w:rPr>
             <w:rStyle w:val="Hyperlink"/>
@@ -1098,7 +1386,7 @@
             <w:noProof/>
             <w:webHidden/>
           </w:rPr>
-          <w:instrText xml:space="preserve"> PAGEREF _Toc88322899 \h </w:instrText>
+          <w:instrText xml:space="preserve"> PAGEREF _Toc88391941 \h </w:instrText>
         </w:r>
         <w:r>
           <w:rPr>
@@ -1118,7 +1406,7 @@
             <w:noProof/>
             <w:webHidden/>
           </w:rPr>
-          <w:t>6</w:t>
+          <w:t>7</w:t>
         </w:r>
         <w:r>
           <w:rPr>
@@ -1143,7 +1431,7 @@
           <w:lang w:val="en-US"/>
         </w:rPr>
       </w:pPr>
-      <w:hyperlink w:anchor="_Toc88322900" w:history="1">
+      <w:hyperlink w:anchor="_Toc88391942" w:history="1">
         <w:r>
           <w:rPr>
             <w:rStyle w:val="Hyperlink"/>
@@ -1170,7 +1458,7 @@
             <w:noProof/>
             <w:webHidden/>
           </w:rPr>
-          <w:instrText xml:space="preserve"> PAGEREF _Toc88322900 \h </w:instrText>
+          <w:instrText xml:space="preserve"> PAGEREF _Toc88391942 \h </w:instrText>
         </w:r>
         <w:r>
           <w:rPr>
@@ -1190,7 +1478,7 @@
             <w:noProof/>
             <w:webHidden/>
           </w:rPr>
-          <w:t>6</w:t>
+          <w:t>7</w:t>
         </w:r>
         <w:r>
           <w:rPr>
@@ -1213,7 +1501,7 @@
           <w:lang w:val="en-US"/>
         </w:rPr>
       </w:pPr>
-      <w:hyperlink w:anchor="_Toc88322901" w:history="1">
+      <w:hyperlink w:anchor="_Toc88391943" w:history="1">
         <w:r>
           <w:rPr>
             <w:rStyle w:val="Hyperlink"/>
@@ -1240,7 +1528,7 @@
             <w:noProof/>
             <w:webHidden/>
           </w:rPr>
-          <w:instrText xml:space="preserve"> PAGEREF _Toc88322901 \h </w:instrText>
+          <w:instrText xml:space="preserve"> PAGEREF _Toc88391943 \h </w:instrText>
         </w:r>
         <w:r>
           <w:rPr>
@@ -1260,7 +1548,7 @@
             <w:noProof/>
             <w:webHidden/>
           </w:rPr>
-          <w:t>7</w:t>
+          <w:t>8</w:t>
         </w:r>
         <w:r>
           <w:rPr>
@@ -1283,7 +1571,7 @@
           <w:lang w:val="en-US"/>
         </w:rPr>
       </w:pPr>
-      <w:hyperlink w:anchor="_Toc88322902" w:history="1">
+      <w:hyperlink w:anchor="_Toc88391944" w:history="1">
         <w:r>
           <w:rPr>
             <w:rStyle w:val="Hyperlink"/>
@@ -1310,7 +1598,7 @@
             <w:noProof/>
             <w:webHidden/>
           </w:rPr>
-          <w:instrText xml:space="preserve"> PAGEREF _Toc88322902 \h </w:instrText>
+          <w:instrText xml:space="preserve"> PAGEREF _Toc88391944 \h </w:instrText>
         </w:r>
         <w:r>
           <w:rPr>
@@ -1330,7 +1618,7 @@
             <w:noProof/>
             <w:webHidden/>
           </w:rPr>
-          <w:t>8</w:t>
+          <w:t>9</w:t>
         </w:r>
         <w:r>
           <w:rPr>
@@ -1353,13 +1641,13 @@
           <w:lang w:val="en-US"/>
         </w:rPr>
       </w:pPr>
-      <w:hyperlink w:anchor="_Toc88322903" w:history="1">
+      <w:hyperlink w:anchor="_Toc88391945" w:history="1">
         <w:r>
           <w:rPr>
             <w:rStyle w:val="Hyperlink"/>
             <w:noProof/>
           </w:rPr>
-          <w:t>Irodalomjegyzék</w:t>
+          <w:t>Továbbfejlesztési lehetőségek</w:t>
         </w:r>
         <w:r>
           <w:rPr>
@@ -1380,77 +1668,7 @@
             <w:noProof/>
             <w:webHidden/>
           </w:rPr>
-          <w:instrText xml:space="preserve"> PAGEREF _Toc88322903 \h </w:instrText>
-        </w:r>
-        <w:r>
-          <w:rPr>
-            <w:noProof/>
-            <w:webHidden/>
-          </w:rPr>
-        </w:r>
-        <w:r>
-          <w:rPr>
-            <w:noProof/>
-            <w:webHidden/>
-          </w:rPr>
-          <w:fldChar w:fldCharType="separate"/>
-        </w:r>
-        <w:r>
-          <w:rPr>
-            <w:noProof/>
-            <w:webHidden/>
-          </w:rPr>
-          <w:t>9</w:t>
-        </w:r>
-        <w:r>
-          <w:rPr>
-            <w:noProof/>
-            <w:webHidden/>
-          </w:rPr>
-          <w:fldChar w:fldCharType="end"/>
-        </w:r>
-      </w:hyperlink>
-    </w:p>
-    <w:p>
-      <w:pPr>
-        <w:pStyle w:val="TOC1"/>
-        <w:rPr>
-          <w:rFonts w:asciiTheme="minorHAnsi" w:eastAsiaTheme="minorEastAsia" w:hAnsiTheme="minorHAnsi" w:cstheme="minorBidi"/>
-          <w:b w:val="0"/>
-          <w:noProof/>
-          <w:sz w:val="22"/>
-          <w:szCs w:val="22"/>
-          <w:lang w:val="en-US"/>
-        </w:rPr>
-      </w:pPr>
-      <w:hyperlink w:anchor="_Toc88322904" w:history="1">
-        <w:r>
-          <w:rPr>
-            <w:rStyle w:val="Hyperlink"/>
-            <w:noProof/>
-          </w:rPr>
-          <w:t>Függelék</w:t>
-        </w:r>
-        <w:r>
-          <w:rPr>
-            <w:noProof/>
-            <w:webHidden/>
-          </w:rPr>
-          <w:tab/>
-        </w:r>
-        <w:r>
-          <w:rPr>
-            <w:noProof/>
-            <w:webHidden/>
-          </w:rPr>
-          <w:fldChar w:fldCharType="begin"/>
-        </w:r>
-        <w:r>
-          <w:rPr>
-            <w:noProof/>
-            <w:webHidden/>
-          </w:rPr>
-          <w:instrText xml:space="preserve"> PAGEREF _Toc88322904 \h </w:instrText>
+          <w:instrText xml:space="preserve"> PAGEREF _Toc88391945 \h </w:instrText>
         </w:r>
         <w:r>
           <w:rPr>
@@ -1512,7 +1730,7 @@
       <w:pPr>
         <w:pStyle w:val="Heading1"/>
       </w:pPr>
-      <w:bookmarkStart w:id="0" w:name="_Toc88322889"/>
+      <w:bookmarkStart w:id="0" w:name="_Toc88391927"/>
       <w:r>
         <w:lastRenderedPageBreak/>
         <w:t>Az alkalmazás célja, funkciói és környezete</w:t>
@@ -1523,7 +1741,7 @@
       <w:pPr>
         <w:pStyle w:val="Heading2"/>
       </w:pPr>
-      <w:bookmarkStart w:id="1" w:name="_Toc88322890"/>
+      <w:bookmarkStart w:id="1" w:name="_Toc88391928"/>
       <w:r>
         <w:t>Feladatkiírás</w:t>
       </w:r>
@@ -1538,7 +1756,7 @@
       <w:pPr>
         <w:pStyle w:val="Heading2"/>
       </w:pPr>
-      <w:bookmarkStart w:id="2" w:name="_Toc88322891"/>
+      <w:bookmarkStart w:id="2" w:name="_Toc88391929"/>
       <w:r>
         <w:t>Az alkalmazás funkciói</w:t>
       </w:r>
@@ -1611,7 +1829,7 @@
       <w:pPr>
         <w:pStyle w:val="Heading2"/>
       </w:pPr>
-      <w:bookmarkStart w:id="3" w:name="_Toc88322892"/>
+      <w:bookmarkStart w:id="3" w:name="_Toc88391930"/>
       <w:r>
         <w:t>A szoftver környezete</w:t>
       </w:r>
@@ -1672,15 +1890,12 @@
       <w:r>
         <w:t>.</w:t>
       </w:r>
-      <w:r>
-        <w:t xml:space="preserve"> </w:t>
-      </w:r>
     </w:p>
     <w:p>
       <w:pPr>
         <w:pStyle w:val="Heading1"/>
       </w:pPr>
-      <w:bookmarkStart w:id="4" w:name="_Toc88322893"/>
+      <w:bookmarkStart w:id="4" w:name="_Toc88391931"/>
       <w:r>
         <w:lastRenderedPageBreak/>
         <w:t>Megvalósítás</w:t>
@@ -1696,12 +1911,14 @@
       <w:pPr>
         <w:pStyle w:val="Heading2"/>
       </w:pPr>
+      <w:bookmarkStart w:id="5" w:name="_Toc88391932"/>
       <w:r>
         <w:t>Architektúr</w:t>
       </w:r>
       <w:r>
         <w:t>a</w:t>
       </w:r>
+      <w:bookmarkEnd w:id="5"/>
     </w:p>
     <w:p>
       <w:r>
@@ -1775,9 +1992,11 @@
       <w:pPr>
         <w:pStyle w:val="Heading3"/>
       </w:pPr>
+      <w:bookmarkStart w:id="6" w:name="_Toc88391933"/>
       <w:r>
         <w:t>Adat beolvasási réteg</w:t>
       </w:r>
+      <w:bookmarkEnd w:id="6"/>
     </w:p>
     <w:p>
       <w:pPr>
@@ -1832,9 +2051,11 @@
       <w:pPr>
         <w:pStyle w:val="Heading3"/>
       </w:pPr>
+      <w:bookmarkStart w:id="7" w:name="_Toc88391934"/>
       <w:r>
         <w:t>Üzleti logika réteg</w:t>
       </w:r>
+      <w:bookmarkEnd w:id="7"/>
     </w:p>
     <w:p>
       <w:pPr>
@@ -1876,9 +2097,11 @@
       <w:pPr>
         <w:pStyle w:val="Heading3"/>
       </w:pPr>
+      <w:bookmarkStart w:id="8" w:name="_Toc88391935"/>
       <w:r>
         <w:t>Felhasználói felület</w:t>
       </w:r>
+      <w:bookmarkEnd w:id="8"/>
     </w:p>
     <w:p>
       <w:pPr>
@@ -1961,21 +2184,33 @@
       <w:pPr>
         <w:pStyle w:val="Heading2"/>
       </w:pPr>
-      <w:bookmarkStart w:id="5" w:name="_Toc88322894"/>
+      <w:bookmarkStart w:id="9" w:name="_Toc88391936"/>
       <w:r>
         <w:t>Performancia optimalizálás</w:t>
       </w:r>
-      <w:bookmarkEnd w:id="5"/>
+      <w:bookmarkEnd w:id="9"/>
     </w:p>
     <w:p>
       <w:r>
         <w:t xml:space="preserve">Az alkalmazásunk esetében a performancia kitüntetett szerepű. Emiatt célszerű a lokalitás elvét betartva, minél kevesebb cache-hibát generálva futtatni egy-egy szimulációt. </w:t>
       </w:r>
       <w:r>
-        <w:t xml:space="preserve">Azt egyből beláthatjuk, hogy az egyedek listáján végig kell iterálnunk, ezáltal két lehetőséget kapunk. </w:t>
-      </w:r>
-      <w:r>
-        <w:t>Az első lehetőség h</w:t>
+        <w:t xml:space="preserve">Azt egyből beláthatjuk, hogy az </w:t>
+      </w:r>
+      <w:r>
+        <w:t>ágensek</w:t>
+      </w:r>
+      <w:r>
+        <w:t xml:space="preserve"> listáján végig kell iterálnunk, ezáltal két lehetőséget kapunk. </w:t>
+      </w:r>
+      <w:r>
+        <w:t>Az első lehetőség</w:t>
+      </w:r>
+      <w:r>
+        <w:t xml:space="preserve"> szerint</w:t>
+      </w:r>
+      <w:r>
+        <w:t xml:space="preserve"> h</w:t>
       </w:r>
       <w:r>
         <w:t>árom ciklus</w:t>
@@ -2014,7 +2249,22 @@
         <w:t>unk van</w:t>
       </w:r>
       <w:r>
-        <w:t>, amely minden iterációjában egy adott egyeddel teszünk egy fantom lépést, amelyet még nem mentünk el, majd valamilyen stratégia szerint updatelünk</w:t>
+        <w:t xml:space="preserve">, amely minden iterációjában egy adott </w:t>
+      </w:r>
+      <w:r>
+        <w:t>ágens</w:t>
+      </w:r>
+      <w:r>
+        <w:t>s</w:t>
+      </w:r>
+      <w:r>
+        <w:t xml:space="preserve">el </w:t>
+      </w:r>
+      <w:r>
+        <w:t>teszünk egy fantom lépést, amelyet még nem mentünk el, majd valamilyen stratégia szerint</w:t>
+      </w:r>
+      <w:r>
+        <w:t xml:space="preserve"> frissítjük az állapotteret</w:t>
       </w:r>
       <w:r>
         <w:t xml:space="preserve"> miután mindent kiszámoltunk</w:t>
@@ -2027,31 +2277,43 @@
       <w:pPr>
         <w:pStyle w:val="Heading3"/>
       </w:pPr>
-      <w:bookmarkStart w:id="6" w:name="_Toc88322895"/>
-      <w:bookmarkStart w:id="7" w:name="_Hlk88309154"/>
+      <w:bookmarkStart w:id="10" w:name="_Hlk88309154"/>
+      <w:bookmarkStart w:id="11" w:name="_Toc88391937"/>
       <w:r>
         <w:t>Look és Compute</w:t>
       </w:r>
       <w:r>
         <w:t xml:space="preserve"> fázis</w:t>
       </w:r>
-      <w:bookmarkEnd w:id="6"/>
-    </w:p>
-    <w:bookmarkEnd w:id="7"/>
-    <w:p>
-      <w:r>
-        <w:t xml:space="preserve"> A Look, illetve Compute lépések teljesen párhuzamosíthatóak: az előbbi esetben az egyedek percepcióját frissítjük a jelenlegi világnak megfelelően, amely egy olvasást jelent, amely nem okozhatja a kiolvasandó adat bárminemű korruptálódását, utóbbi esetben pedig a számítások csak és kizárólag az egyedek jelenlegi állapotától, illetve saját (már frissített) percepciójuktól függ. </w:t>
+      <w:bookmarkEnd w:id="11"/>
+    </w:p>
+    <w:bookmarkEnd w:id="10"/>
+    <w:p>
+      <w:r>
+        <w:t xml:space="preserve"> A Look, illetve Compute lépések teljesen párhuzamosíthatóak: az előbbi esetben az </w:t>
+      </w:r>
+      <w:r>
+        <w:t>ágensek</w:t>
+      </w:r>
+      <w:r>
+        <w:t xml:space="preserve"> percepcióját frissítjük a jelenlegi világnak megfelelően, amely egy olvasást jelent, amely nem okozhatja a kiolvasandó adat bárminemű korruptálódását, utóbbi esetben pedig a számítások csak és kizárólag az </w:t>
+      </w:r>
+      <w:r>
+        <w:t xml:space="preserve">ágens </w:t>
+      </w:r>
+      <w:r>
+        <w:t xml:space="preserve">jelenlegi állapotától, illetve saját (már frissített) percepciójuktól függ. </w:t>
       </w:r>
     </w:p>
     <w:p>
       <w:pPr>
         <w:pStyle w:val="Heading3"/>
       </w:pPr>
-      <w:bookmarkStart w:id="8" w:name="_Toc88322896"/>
+      <w:bookmarkStart w:id="12" w:name="_Toc88391938"/>
       <w:r>
         <w:t>Move fázis</w:t>
       </w:r>
-      <w:bookmarkEnd w:id="8"/>
+      <w:bookmarkEnd w:id="12"/>
     </w:p>
     <w:p>
       <w:r>
@@ -2065,11 +2327,11 @@
       <w:pPr>
         <w:pStyle w:val="Heading2"/>
       </w:pPr>
-      <w:bookmarkStart w:id="9" w:name="_Toc88322897"/>
+      <w:bookmarkStart w:id="13" w:name="_Toc88391939"/>
       <w:r>
         <w:t>Implementált viselkedési formák</w:t>
       </w:r>
-      <w:bookmarkEnd w:id="9"/>
+      <w:bookmarkEnd w:id="13"/>
     </w:p>
     <w:p>
       <w:pPr>
@@ -2201,7 +2463,7 @@
       <w:pPr>
         <w:pStyle w:val="Heading1"/>
       </w:pPr>
-      <w:bookmarkStart w:id="10" w:name="_Toc88322898"/>
+      <w:bookmarkStart w:id="14" w:name="_Toc88391940"/>
       <w:r>
         <w:lastRenderedPageBreak/>
         <w:t xml:space="preserve">Az alkalmazás </w:t>
@@ -2215,7 +2477,7 @@
       <w:r>
         <w:t>használata</w:t>
       </w:r>
-      <w:bookmarkEnd w:id="10"/>
+      <w:bookmarkEnd w:id="14"/>
     </w:p>
     <w:p>
       <w:r>
@@ -2226,11 +2488,11 @@
       <w:pPr>
         <w:pStyle w:val="Heading2"/>
       </w:pPr>
-      <w:bookmarkStart w:id="11" w:name="_Toc88322899"/>
+      <w:bookmarkStart w:id="15" w:name="_Toc88391941"/>
       <w:r>
         <w:t>Az alkalmazás funkciói</w:t>
       </w:r>
-      <w:bookmarkEnd w:id="11"/>
+      <w:bookmarkEnd w:id="15"/>
     </w:p>
     <w:p>
       <w:r>
@@ -2241,11 +2503,11 @@
       <w:pPr>
         <w:pStyle w:val="Heading2"/>
       </w:pPr>
-      <w:bookmarkStart w:id="12" w:name="_Toc88322900"/>
+      <w:bookmarkStart w:id="16" w:name="_Toc88391942"/>
       <w:r>
         <w:t>Példa bemenet</w:t>
       </w:r>
-      <w:bookmarkEnd w:id="12"/>
+      <w:bookmarkEnd w:id="16"/>
     </w:p>
     <w:p>
       <w:r>
@@ -2261,16 +2523,54 @@
       <w:pPr>
         <w:pStyle w:val="Heading1"/>
       </w:pPr>
-      <w:bookmarkStart w:id="13" w:name="_Toc88322901"/>
+      <w:bookmarkStart w:id="17" w:name="_Toc88391943"/>
       <w:r>
         <w:lastRenderedPageBreak/>
         <w:t>Összefoglaló</w:t>
       </w:r>
-      <w:bookmarkEnd w:id="13"/>
-    </w:p>
-    <w:p>
-      <w:r>
-        <w:t>TODO</w:t>
+      <w:bookmarkEnd w:id="17"/>
+    </w:p>
+    <w:p>
+      <w:r>
+        <w:t xml:space="preserve">A SWARM szimulációs környezetek </w:t>
+      </w:r>
+      <w:r>
+        <w:t>lehetővé teszik, hogy különböző pénzügyi és technológiai folyamatot modellezzünk. A félév során egy ilyen szimulációs környezetet terveztünk meg és implementáltunk, ahol kitüntetett szereppel bírt az ágensek valósidejű szimulációja.</w:t>
+      </w:r>
+    </w:p>
+    <w:p>
+      <w:pPr>
+        <w:ind w:firstLine="0"/>
+      </w:pPr>
+      <w:r>
+        <w:tab/>
+      </w:r>
+      <w:r>
+        <w:t>A tervezett szoftver architektúrája három rétegből áll: adat beolvasási réteg, üzleti logikai réteg, felhasználói felület. Az inicializáló script felolvasása egy általunk tervezett leíró nyelven történik, amely alapján futtatni lehet</w:t>
+      </w:r>
+      <w:r>
+        <w:t xml:space="preserve"> a szimulációt</w:t>
+      </w:r>
+      <w:r>
+        <w:t>,</w:t>
+      </w:r>
+      <w:r>
+        <w:t xml:space="preserve"> majd a szimuláció kimenetét meg lehet tekinteni egy </w:t>
+      </w:r>
+      <w:r>
+        <w:t>logfájlban</w:t>
+      </w:r>
+      <w:r>
+        <w:t>.</w:t>
+      </w:r>
+    </w:p>
+    <w:p>
+      <w:pPr>
+        <w:ind w:firstLine="0"/>
+      </w:pPr>
+      <w:r>
+        <w:tab/>
+        <w:t>Jelen dokumentáció kitért a platform választási és architektúrális döntések tárgyalására, azok motivációira, illetve az alkalmazás implementációjának különböző megfontolásaira.</w:t>
       </w:r>
     </w:p>
     <w:p>
@@ -2286,7 +2586,7 @@
           <w:iCs/>
         </w:rPr>
       </w:pPr>
-      <w:bookmarkStart w:id="14" w:name="_Toc88322902"/>
+      <w:bookmarkStart w:id="18" w:name="_Toc88391944"/>
       <w:r>
         <w:rPr>
           <w:rStyle w:val="Emphasis"/>
@@ -2296,31 +2596,145 @@
         <w:lastRenderedPageBreak/>
         <w:t>Felhasznált eszközök</w:t>
       </w:r>
-      <w:bookmarkEnd w:id="14"/>
-    </w:p>
-    <w:p/>
-    <w:p/>
+      <w:bookmarkEnd w:id="18"/>
+    </w:p>
+    <w:p>
+      <w:pPr>
+        <w:pStyle w:val="ListParagraph"/>
+        <w:numPr>
+          <w:ilvl w:val="0"/>
+          <w:numId w:val="31"/>
+        </w:numPr>
+      </w:pPr>
+      <w:r>
+        <w:t>Visual Studio: Fejlesztőkörnyezet</w:t>
+      </w:r>
+    </w:p>
+    <w:p>
+      <w:pPr>
+        <w:pStyle w:val="ListParagraph"/>
+        <w:numPr>
+          <w:ilvl w:val="0"/>
+          <w:numId w:val="31"/>
+        </w:numPr>
+      </w:pPr>
+      <w:r>
+        <w:t>Microsoft Word: Dokumentáció elkészítése</w:t>
+      </w:r>
+    </w:p>
+    <w:p>
+      <w:pPr>
+        <w:pStyle w:val="ListParagraph"/>
+        <w:numPr>
+          <w:ilvl w:val="0"/>
+          <w:numId w:val="30"/>
+        </w:numPr>
+      </w:pPr>
+      <w:r>
+        <w:t>GitHub</w:t>
+      </w:r>
+      <w:r>
+        <w:t>/git</w:t>
+      </w:r>
+      <w:r>
+        <w:t>: Verziókezelő rendszer</w:t>
+      </w:r>
+    </w:p>
+    <w:p>
+      <w:pPr>
+        <w:pStyle w:val="ListParagraph"/>
+        <w:numPr>
+          <w:ilvl w:val="0"/>
+          <w:numId w:val="30"/>
+        </w:numPr>
+      </w:pPr>
+      <w:r>
+        <w:t xml:space="preserve">OpenMP: Egyszerű párhuzamosítási direktávakhoz tartozó 3rd party </w:t>
+      </w:r>
+      <w:r>
+        <w:t>API</w:t>
+      </w:r>
+      <w:r>
+        <w:t>.</w:t>
+      </w:r>
+    </w:p>
     <w:p>
       <w:pPr>
         <w:pStyle w:val="Fejezetcimszmozsnlkl"/>
       </w:pPr>
-      <w:bookmarkStart w:id="15" w:name="_Toc88322903"/>
+      <w:bookmarkStart w:id="19" w:name="_Toc88391945"/>
       <w:r>
         <w:lastRenderedPageBreak/>
-        <w:t>Irodalomjegyzék</w:t>
-      </w:r>
-      <w:bookmarkEnd w:id="15"/>
-    </w:p>
-    <w:p>
-      <w:pPr>
-        <w:pStyle w:val="Fejezetcimszmozsnlkl"/>
-      </w:pPr>
-      <w:bookmarkStart w:id="16" w:name="_Toc88322904"/>
-      <w:r>
-        <w:lastRenderedPageBreak/>
-        <w:t>Függelék</w:t>
-      </w:r>
-      <w:bookmarkEnd w:id="16"/>
+        <w:t>Továbbfejlesztési lehetőségek</w:t>
+      </w:r>
+      <w:bookmarkEnd w:id="19"/>
+    </w:p>
+    <w:p>
+      <w:pPr>
+        <w:ind w:firstLine="0"/>
+      </w:pPr>
+      <w:r>
+        <w:tab/>
+        <w:t>Az alkalmazás több rétege is bővíthető, továbbfejleszthető egyéb megoldásokkal.</w:t>
+      </w:r>
+    </w:p>
+    <w:p>
+      <w:pPr>
+        <w:ind w:firstLine="0"/>
+      </w:pPr>
+      <w:r>
+        <w:t>Az általunk érdemesnek tartott továbbfejlesztési lehetőségek (a teljesség igénye nélkül):</w:t>
+      </w:r>
+    </w:p>
+    <w:p>
+      <w:pPr>
+        <w:pStyle w:val="ListParagraph"/>
+        <w:numPr>
+          <w:ilvl w:val="0"/>
+          <w:numId w:val="32"/>
+        </w:numPr>
+      </w:pPr>
+      <w:r>
+        <w:t>A scriptelhetőség magas szintű személyre szabhatósága egy python interop interfésszel.</w:t>
+      </w:r>
+    </w:p>
+    <w:p>
+      <w:pPr>
+        <w:pStyle w:val="ListParagraph"/>
+        <w:numPr>
+          <w:ilvl w:val="0"/>
+          <w:numId w:val="32"/>
+        </w:numPr>
+      </w:pPr>
+      <w:r>
+        <w:t>Vizuális megjelenítő a szimuláció eredményéhez.</w:t>
+      </w:r>
+    </w:p>
+    <w:p>
+      <w:pPr>
+        <w:pStyle w:val="ListParagraph"/>
+        <w:numPr>
+          <w:ilvl w:val="0"/>
+          <w:numId w:val="32"/>
+        </w:numPr>
+      </w:pPr>
+      <w:r>
+        <w:t xml:space="preserve">További architektúrális fejlesztéssel a szimuláció egy szimulációs szerveren </w:t>
+      </w:r>
+      <w:r>
+        <w:t xml:space="preserve">lenne futtatható, így nagy számú szimulációt lehetne </w:t>
+      </w:r>
+      <w:r>
+        <w:t xml:space="preserve">párhuzamosan </w:t>
+      </w:r>
+      <w:r>
+        <w:t>futtatni</w:t>
+      </w:r>
+    </w:p>
+    <w:p>
+      <w:r>
+        <w:t xml:space="preserve">A fejlesztés során magas prioritást élvezett az architektúrális döntések  befolyásolásában a fent említett fejlesztési lehetőségekre való megfelelően robosztus, </w:t>
+      </w:r>
     </w:p>
     <w:p/>
     <w:sectPr>
@@ -2401,14 +2815,7 @@
         <w:rStyle w:val="PageNumber"/>
         <w:noProof/>
       </w:rPr>
-      <w:t>1</w:t>
-    </w:r>
-    <w:r>
-      <w:rPr>
-        <w:rStyle w:val="PageNumber"/>
-        <w:noProof/>
-      </w:rPr>
-      <w:t>2</w:t>
+      <w:t>12</w:t>
     </w:r>
     <w:r>
       <w:rPr>
@@ -3044,6 +3451,119 @@
     <w:numStyleLink w:val="tmutatszmozottlista"/>
   </w:abstractNum>
   <w:abstractNum w:abstractNumId="15" w15:restartNumberingAfterBreak="0">
+    <w:nsid w:val="168768DF"/>
+    <w:multiLevelType w:val="hybridMultilevel"/>
+    <w:tmpl w:val="F04A0530"/>
+    <w:lvl w:ilvl="0" w:tplc="04090001">
+      <w:start w:val="1"/>
+      <w:numFmt w:val="bullet"/>
+      <w:lvlText w:val=""/>
+      <w:lvlJc w:val="left"/>
+      <w:pPr>
+        <w:ind w:left="360" w:hanging="360"/>
+      </w:pPr>
+      <w:rPr>
+        <w:rFonts w:ascii="Symbol" w:hAnsi="Symbol" w:hint="default"/>
+      </w:rPr>
+    </w:lvl>
+    <w:lvl w:ilvl="1" w:tplc="04090003" w:tentative="1">
+      <w:start w:val="1"/>
+      <w:numFmt w:val="bullet"/>
+      <w:lvlText w:val="o"/>
+      <w:lvlJc w:val="left"/>
+      <w:pPr>
+        <w:ind w:left="1080" w:hanging="360"/>
+      </w:pPr>
+      <w:rPr>
+        <w:rFonts w:ascii="Courier New" w:hAnsi="Courier New" w:cs="Courier New" w:hint="default"/>
+      </w:rPr>
+    </w:lvl>
+    <w:lvl w:ilvl="2" w:tplc="04090005" w:tentative="1">
+      <w:start w:val="1"/>
+      <w:numFmt w:val="bullet"/>
+      <w:lvlText w:val=""/>
+      <w:lvlJc w:val="left"/>
+      <w:pPr>
+        <w:ind w:left="1800" w:hanging="360"/>
+      </w:pPr>
+      <w:rPr>
+        <w:rFonts w:ascii="Wingdings" w:hAnsi="Wingdings" w:hint="default"/>
+      </w:rPr>
+    </w:lvl>
+    <w:lvl w:ilvl="3" w:tplc="04090001" w:tentative="1">
+      <w:start w:val="1"/>
+      <w:numFmt w:val="bullet"/>
+      <w:lvlText w:val=""/>
+      <w:lvlJc w:val="left"/>
+      <w:pPr>
+        <w:ind w:left="2520" w:hanging="360"/>
+      </w:pPr>
+      <w:rPr>
+        <w:rFonts w:ascii="Symbol" w:hAnsi="Symbol" w:hint="default"/>
+      </w:rPr>
+    </w:lvl>
+    <w:lvl w:ilvl="4" w:tplc="04090003" w:tentative="1">
+      <w:start w:val="1"/>
+      <w:numFmt w:val="bullet"/>
+      <w:lvlText w:val="o"/>
+      <w:lvlJc w:val="left"/>
+      <w:pPr>
+        <w:ind w:left="3240" w:hanging="360"/>
+      </w:pPr>
+      <w:rPr>
+        <w:rFonts w:ascii="Courier New" w:hAnsi="Courier New" w:cs="Courier New" w:hint="default"/>
+      </w:rPr>
+    </w:lvl>
+    <w:lvl w:ilvl="5" w:tplc="04090005" w:tentative="1">
+      <w:start w:val="1"/>
+      <w:numFmt w:val="bullet"/>
+      <w:lvlText w:val=""/>
+      <w:lvlJc w:val="left"/>
+      <w:pPr>
+        <w:ind w:left="3960" w:hanging="360"/>
+      </w:pPr>
+      <w:rPr>
+        <w:rFonts w:ascii="Wingdings" w:hAnsi="Wingdings" w:hint="default"/>
+      </w:rPr>
+    </w:lvl>
+    <w:lvl w:ilvl="6" w:tplc="04090001" w:tentative="1">
+      <w:start w:val="1"/>
+      <w:numFmt w:val="bullet"/>
+      <w:lvlText w:val=""/>
+      <w:lvlJc w:val="left"/>
+      <w:pPr>
+        <w:ind w:left="4680" w:hanging="360"/>
+      </w:pPr>
+      <w:rPr>
+        <w:rFonts w:ascii="Symbol" w:hAnsi="Symbol" w:hint="default"/>
+      </w:rPr>
+    </w:lvl>
+    <w:lvl w:ilvl="7" w:tplc="04090003" w:tentative="1">
+      <w:start w:val="1"/>
+      <w:numFmt w:val="bullet"/>
+      <w:lvlText w:val="o"/>
+      <w:lvlJc w:val="left"/>
+      <w:pPr>
+        <w:ind w:left="5400" w:hanging="360"/>
+      </w:pPr>
+      <w:rPr>
+        <w:rFonts w:ascii="Courier New" w:hAnsi="Courier New" w:cs="Courier New" w:hint="default"/>
+      </w:rPr>
+    </w:lvl>
+    <w:lvl w:ilvl="8" w:tplc="04090005" w:tentative="1">
+      <w:start w:val="1"/>
+      <w:numFmt w:val="bullet"/>
+      <w:lvlText w:val=""/>
+      <w:lvlJc w:val="left"/>
+      <w:pPr>
+        <w:ind w:left="6120" w:hanging="360"/>
+      </w:pPr>
+      <w:rPr>
+        <w:rFonts w:ascii="Wingdings" w:hAnsi="Wingdings" w:hint="default"/>
+      </w:rPr>
+    </w:lvl>
+  </w:abstractNum>
+  <w:abstractNum w:abstractNumId="16" w15:restartNumberingAfterBreak="0">
     <w:nsid w:val="1B59494D"/>
     <w:multiLevelType w:val="multilevel"/>
     <w:tmpl w:val="907A15EC"/>
@@ -3187,7 +3707,7 @@
       </w:rPr>
     </w:lvl>
   </w:abstractNum>
-  <w:abstractNum w:abstractNumId="16" w15:restartNumberingAfterBreak="0">
+  <w:abstractNum w:abstractNumId="17" w15:restartNumberingAfterBreak="0">
     <w:nsid w:val="3353475A"/>
     <w:multiLevelType w:val="multilevel"/>
     <w:tmpl w:val="418E4214"/>
@@ -3274,7 +3794,7 @@
       </w:pPr>
     </w:lvl>
   </w:abstractNum>
-  <w:abstractNum w:abstractNumId="17" w15:restartNumberingAfterBreak="0">
+  <w:abstractNum w:abstractNumId="18" w15:restartNumberingAfterBreak="0">
     <w:nsid w:val="36AB7E05"/>
     <w:multiLevelType w:val="multilevel"/>
     <w:tmpl w:val="FFB42E42"/>
@@ -3391,7 +3911,7 @@
       </w:pPr>
     </w:lvl>
   </w:abstractNum>
-  <w:abstractNum w:abstractNumId="18" w15:restartNumberingAfterBreak="0">
+  <w:abstractNum w:abstractNumId="19" w15:restartNumberingAfterBreak="0">
     <w:nsid w:val="36B04F5A"/>
     <w:multiLevelType w:val="multilevel"/>
     <w:tmpl w:val="907A15EC"/>
@@ -3533,7 +4053,7 @@
       </w:rPr>
     </w:lvl>
   </w:abstractNum>
-  <w:abstractNum w:abstractNumId="19" w15:restartNumberingAfterBreak="0">
+  <w:abstractNum w:abstractNumId="20" w15:restartNumberingAfterBreak="0">
     <w:nsid w:val="3A162A58"/>
     <w:multiLevelType w:val="multilevel"/>
     <w:tmpl w:val="907A15EC"/>
@@ -3677,7 +4197,7 @@
       </w:rPr>
     </w:lvl>
   </w:abstractNum>
-  <w:abstractNum w:abstractNumId="20" w15:restartNumberingAfterBreak="0">
+  <w:abstractNum w:abstractNumId="21" w15:restartNumberingAfterBreak="0">
     <w:nsid w:val="43AD1628"/>
     <w:multiLevelType w:val="multilevel"/>
     <w:tmpl w:val="907A15EC"/>
@@ -3821,7 +4341,7 @@
       </w:rPr>
     </w:lvl>
   </w:abstractNum>
-  <w:abstractNum w:abstractNumId="21" w15:restartNumberingAfterBreak="0">
+  <w:abstractNum w:abstractNumId="22" w15:restartNumberingAfterBreak="0">
     <w:nsid w:val="53535320"/>
     <w:multiLevelType w:val="multilevel"/>
     <w:tmpl w:val="907A15EC"/>
@@ -3965,7 +4485,7 @@
       </w:rPr>
     </w:lvl>
   </w:abstractNum>
-  <w:abstractNum w:abstractNumId="22" w15:restartNumberingAfterBreak="0">
+  <w:abstractNum w:abstractNumId="23" w15:restartNumberingAfterBreak="0">
     <w:nsid w:val="5D6D6CF4"/>
     <w:multiLevelType w:val="hybridMultilevel"/>
     <w:tmpl w:val="16C49F8A"/>
@@ -4051,7 +4571,120 @@
       </w:pPr>
     </w:lvl>
   </w:abstractNum>
-  <w:abstractNum w:abstractNumId="23" w15:restartNumberingAfterBreak="0">
+  <w:abstractNum w:abstractNumId="24" w15:restartNumberingAfterBreak="0">
+    <w:nsid w:val="65263666"/>
+    <w:multiLevelType w:val="hybridMultilevel"/>
+    <w:tmpl w:val="2E980034"/>
+    <w:lvl w:ilvl="0" w:tplc="04090001">
+      <w:start w:val="1"/>
+      <w:numFmt w:val="bullet"/>
+      <w:lvlText w:val=""/>
+      <w:lvlJc w:val="left"/>
+      <w:pPr>
+        <w:ind w:left="360" w:hanging="360"/>
+      </w:pPr>
+      <w:rPr>
+        <w:rFonts w:ascii="Symbol" w:hAnsi="Symbol" w:hint="default"/>
+      </w:rPr>
+    </w:lvl>
+    <w:lvl w:ilvl="1" w:tplc="04090003">
+      <w:start w:val="1"/>
+      <w:numFmt w:val="bullet"/>
+      <w:lvlText w:val="o"/>
+      <w:lvlJc w:val="left"/>
+      <w:pPr>
+        <w:ind w:left="1080" w:hanging="360"/>
+      </w:pPr>
+      <w:rPr>
+        <w:rFonts w:ascii="Courier New" w:hAnsi="Courier New" w:cs="Courier New" w:hint="default"/>
+      </w:rPr>
+    </w:lvl>
+    <w:lvl w:ilvl="2" w:tplc="04090005" w:tentative="1">
+      <w:start w:val="1"/>
+      <w:numFmt w:val="bullet"/>
+      <w:lvlText w:val=""/>
+      <w:lvlJc w:val="left"/>
+      <w:pPr>
+        <w:ind w:left="1800" w:hanging="360"/>
+      </w:pPr>
+      <w:rPr>
+        <w:rFonts w:ascii="Wingdings" w:hAnsi="Wingdings" w:hint="default"/>
+      </w:rPr>
+    </w:lvl>
+    <w:lvl w:ilvl="3" w:tplc="04090001" w:tentative="1">
+      <w:start w:val="1"/>
+      <w:numFmt w:val="bullet"/>
+      <w:lvlText w:val=""/>
+      <w:lvlJc w:val="left"/>
+      <w:pPr>
+        <w:ind w:left="2520" w:hanging="360"/>
+      </w:pPr>
+      <w:rPr>
+        <w:rFonts w:ascii="Symbol" w:hAnsi="Symbol" w:hint="default"/>
+      </w:rPr>
+    </w:lvl>
+    <w:lvl w:ilvl="4" w:tplc="04090003" w:tentative="1">
+      <w:start w:val="1"/>
+      <w:numFmt w:val="bullet"/>
+      <w:lvlText w:val="o"/>
+      <w:lvlJc w:val="left"/>
+      <w:pPr>
+        <w:ind w:left="3240" w:hanging="360"/>
+      </w:pPr>
+      <w:rPr>
+        <w:rFonts w:ascii="Courier New" w:hAnsi="Courier New" w:cs="Courier New" w:hint="default"/>
+      </w:rPr>
+    </w:lvl>
+    <w:lvl w:ilvl="5" w:tplc="04090005" w:tentative="1">
+      <w:start w:val="1"/>
+      <w:numFmt w:val="bullet"/>
+      <w:lvlText w:val=""/>
+      <w:lvlJc w:val="left"/>
+      <w:pPr>
+        <w:ind w:left="3960" w:hanging="360"/>
+      </w:pPr>
+      <w:rPr>
+        <w:rFonts w:ascii="Wingdings" w:hAnsi="Wingdings" w:hint="default"/>
+      </w:rPr>
+    </w:lvl>
+    <w:lvl w:ilvl="6" w:tplc="04090001" w:tentative="1">
+      <w:start w:val="1"/>
+      <w:numFmt w:val="bullet"/>
+      <w:lvlText w:val=""/>
+      <w:lvlJc w:val="left"/>
+      <w:pPr>
+        <w:ind w:left="4680" w:hanging="360"/>
+      </w:pPr>
+      <w:rPr>
+        <w:rFonts w:ascii="Symbol" w:hAnsi="Symbol" w:hint="default"/>
+      </w:rPr>
+    </w:lvl>
+    <w:lvl w:ilvl="7" w:tplc="04090003" w:tentative="1">
+      <w:start w:val="1"/>
+      <w:numFmt w:val="bullet"/>
+      <w:lvlText w:val="o"/>
+      <w:lvlJc w:val="left"/>
+      <w:pPr>
+        <w:ind w:left="5400" w:hanging="360"/>
+      </w:pPr>
+      <w:rPr>
+        <w:rFonts w:ascii="Courier New" w:hAnsi="Courier New" w:cs="Courier New" w:hint="default"/>
+      </w:rPr>
+    </w:lvl>
+    <w:lvl w:ilvl="8" w:tplc="04090005" w:tentative="1">
+      <w:start w:val="1"/>
+      <w:numFmt w:val="bullet"/>
+      <w:lvlText w:val=""/>
+      <w:lvlJc w:val="left"/>
+      <w:pPr>
+        <w:ind w:left="6120" w:hanging="360"/>
+      </w:pPr>
+      <w:rPr>
+        <w:rFonts w:ascii="Wingdings" w:hAnsi="Wingdings" w:hint="default"/>
+      </w:rPr>
+    </w:lvl>
+  </w:abstractNum>
+  <w:abstractNum w:abstractNumId="25" w15:restartNumberingAfterBreak="0">
     <w:nsid w:val="6AFC1994"/>
     <w:multiLevelType w:val="multilevel"/>
     <w:tmpl w:val="907A15EC"/>
@@ -4194,7 +4827,7 @@
       </w:rPr>
     </w:lvl>
   </w:abstractNum>
-  <w:abstractNum w:abstractNumId="24" w15:restartNumberingAfterBreak="0">
+  <w:abstractNum w:abstractNumId="26" w15:restartNumberingAfterBreak="0">
     <w:nsid w:val="76212D85"/>
     <w:multiLevelType w:val="hybridMultilevel"/>
     <w:tmpl w:val="21D2E920"/>
@@ -4280,7 +4913,120 @@
       </w:pPr>
     </w:lvl>
   </w:abstractNum>
-  <w:abstractNum w:abstractNumId="25" w15:restartNumberingAfterBreak="0">
+  <w:abstractNum w:abstractNumId="27" w15:restartNumberingAfterBreak="0">
+    <w:nsid w:val="790E51BE"/>
+    <w:multiLevelType w:val="hybridMultilevel"/>
+    <w:tmpl w:val="56A696D0"/>
+    <w:lvl w:ilvl="0" w:tplc="04090001">
+      <w:start w:val="1"/>
+      <w:numFmt w:val="bullet"/>
+      <w:lvlText w:val=""/>
+      <w:lvlJc w:val="left"/>
+      <w:pPr>
+        <w:ind w:left="720" w:hanging="360"/>
+      </w:pPr>
+      <w:rPr>
+        <w:rFonts w:ascii="Symbol" w:hAnsi="Symbol" w:hint="default"/>
+      </w:rPr>
+    </w:lvl>
+    <w:lvl w:ilvl="1" w:tplc="04090003" w:tentative="1">
+      <w:start w:val="1"/>
+      <w:numFmt w:val="bullet"/>
+      <w:lvlText w:val="o"/>
+      <w:lvlJc w:val="left"/>
+      <w:pPr>
+        <w:ind w:left="1440" w:hanging="360"/>
+      </w:pPr>
+      <w:rPr>
+        <w:rFonts w:ascii="Courier New" w:hAnsi="Courier New" w:cs="Courier New" w:hint="default"/>
+      </w:rPr>
+    </w:lvl>
+    <w:lvl w:ilvl="2" w:tplc="04090005" w:tentative="1">
+      <w:start w:val="1"/>
+      <w:numFmt w:val="bullet"/>
+      <w:lvlText w:val=""/>
+      <w:lvlJc w:val="left"/>
+      <w:pPr>
+        <w:ind w:left="2160" w:hanging="360"/>
+      </w:pPr>
+      <w:rPr>
+        <w:rFonts w:ascii="Wingdings" w:hAnsi="Wingdings" w:hint="default"/>
+      </w:rPr>
+    </w:lvl>
+    <w:lvl w:ilvl="3" w:tplc="04090001" w:tentative="1">
+      <w:start w:val="1"/>
+      <w:numFmt w:val="bullet"/>
+      <w:lvlText w:val=""/>
+      <w:lvlJc w:val="left"/>
+      <w:pPr>
+        <w:ind w:left="2880" w:hanging="360"/>
+      </w:pPr>
+      <w:rPr>
+        <w:rFonts w:ascii="Symbol" w:hAnsi="Symbol" w:hint="default"/>
+      </w:rPr>
+    </w:lvl>
+    <w:lvl w:ilvl="4" w:tplc="04090003" w:tentative="1">
+      <w:start w:val="1"/>
+      <w:numFmt w:val="bullet"/>
+      <w:lvlText w:val="o"/>
+      <w:lvlJc w:val="left"/>
+      <w:pPr>
+        <w:ind w:left="3600" w:hanging="360"/>
+      </w:pPr>
+      <w:rPr>
+        <w:rFonts w:ascii="Courier New" w:hAnsi="Courier New" w:cs="Courier New" w:hint="default"/>
+      </w:rPr>
+    </w:lvl>
+    <w:lvl w:ilvl="5" w:tplc="04090005" w:tentative="1">
+      <w:start w:val="1"/>
+      <w:numFmt w:val="bullet"/>
+      <w:lvlText w:val=""/>
+      <w:lvlJc w:val="left"/>
+      <w:pPr>
+        <w:ind w:left="4320" w:hanging="360"/>
+      </w:pPr>
+      <w:rPr>
+        <w:rFonts w:ascii="Wingdings" w:hAnsi="Wingdings" w:hint="default"/>
+      </w:rPr>
+    </w:lvl>
+    <w:lvl w:ilvl="6" w:tplc="04090001" w:tentative="1">
+      <w:start w:val="1"/>
+      <w:numFmt w:val="bullet"/>
+      <w:lvlText w:val=""/>
+      <w:lvlJc w:val="left"/>
+      <w:pPr>
+        <w:ind w:left="5040" w:hanging="360"/>
+      </w:pPr>
+      <w:rPr>
+        <w:rFonts w:ascii="Symbol" w:hAnsi="Symbol" w:hint="default"/>
+      </w:rPr>
+    </w:lvl>
+    <w:lvl w:ilvl="7" w:tplc="04090003" w:tentative="1">
+      <w:start w:val="1"/>
+      <w:numFmt w:val="bullet"/>
+      <w:lvlText w:val="o"/>
+      <w:lvlJc w:val="left"/>
+      <w:pPr>
+        <w:ind w:left="5760" w:hanging="360"/>
+      </w:pPr>
+      <w:rPr>
+        <w:rFonts w:ascii="Courier New" w:hAnsi="Courier New" w:cs="Courier New" w:hint="default"/>
+      </w:rPr>
+    </w:lvl>
+    <w:lvl w:ilvl="8" w:tplc="04090005" w:tentative="1">
+      <w:start w:val="1"/>
+      <w:numFmt w:val="bullet"/>
+      <w:lvlText w:val=""/>
+      <w:lvlJc w:val="left"/>
+      <w:pPr>
+        <w:ind w:left="6480" w:hanging="360"/>
+      </w:pPr>
+      <w:rPr>
+        <w:rFonts w:ascii="Wingdings" w:hAnsi="Wingdings" w:hint="default"/>
+      </w:rPr>
+    </w:lvl>
+  </w:abstractNum>
+  <w:abstractNum w:abstractNumId="28" w15:restartNumberingAfterBreak="0">
     <w:nsid w:val="799C3B84"/>
     <w:multiLevelType w:val="multilevel"/>
     <w:tmpl w:val="BFACB2D0"/>
@@ -4421,7 +5167,7 @@
       </w:rPr>
     </w:lvl>
   </w:abstractNum>
-  <w:abstractNum w:abstractNumId="26" w15:restartNumberingAfterBreak="0">
+  <w:abstractNum w:abstractNumId="29" w15:restartNumberingAfterBreak="0">
     <w:nsid w:val="7CE6451A"/>
     <w:multiLevelType w:val="multilevel"/>
     <w:tmpl w:val="907A15EC"/>
@@ -4568,37 +5314,37 @@
     <w:abstractNumId w:val="10"/>
   </w:num>
   <w:num w:numId="2">
-    <w:abstractNumId w:val="25"/>
+    <w:abstractNumId w:val="28"/>
   </w:num>
   <w:num w:numId="3">
-    <w:abstractNumId w:val="15"/>
+    <w:abstractNumId w:val="16"/>
   </w:num>
   <w:num w:numId="4">
-    <w:abstractNumId w:val="19"/>
+    <w:abstractNumId w:val="20"/>
   </w:num>
   <w:num w:numId="5">
-    <w:abstractNumId w:val="20"/>
+    <w:abstractNumId w:val="21"/>
   </w:num>
   <w:num w:numId="6">
-    <w:abstractNumId w:val="21"/>
+    <w:abstractNumId w:val="22"/>
   </w:num>
   <w:num w:numId="7">
-    <w:abstractNumId w:val="16"/>
+    <w:abstractNumId w:val="17"/>
   </w:num>
   <w:num w:numId="8">
     <w:abstractNumId w:val="14"/>
   </w:num>
   <w:num w:numId="9">
-    <w:abstractNumId w:val="17"/>
+    <w:abstractNumId w:val="18"/>
   </w:num>
   <w:num w:numId="10">
-    <w:abstractNumId w:val="26"/>
+    <w:abstractNumId w:val="29"/>
   </w:num>
   <w:num w:numId="11">
-    <w:abstractNumId w:val="18"/>
+    <w:abstractNumId w:val="19"/>
   </w:num>
   <w:num w:numId="12">
-    <w:abstractNumId w:val="23"/>
+    <w:abstractNumId w:val="25"/>
   </w:num>
   <w:num w:numId="13">
     <w:abstractNumId w:val="9"/>
@@ -4631,10 +5377,10 @@
     <w:abstractNumId w:val="0"/>
   </w:num>
   <w:num w:numId="23">
-    <w:abstractNumId w:val="25"/>
+    <w:abstractNumId w:val="28"/>
   </w:num>
   <w:num w:numId="24">
-    <w:abstractNumId w:val="25"/>
+    <w:abstractNumId w:val="28"/>
   </w:num>
   <w:num w:numId="25">
     <w:abstractNumId w:val="13"/>
@@ -4646,10 +5392,19 @@
     <w:abstractNumId w:val="11"/>
   </w:num>
   <w:num w:numId="28">
+    <w:abstractNumId w:val="26"/>
+  </w:num>
+  <w:num w:numId="29">
+    <w:abstractNumId w:val="23"/>
+  </w:num>
+  <w:num w:numId="30">
     <w:abstractNumId w:val="24"/>
   </w:num>
-  <w:num w:numId="29">
-    <w:abstractNumId w:val="22"/>
+  <w:num w:numId="31">
+    <w:abstractNumId w:val="15"/>
+  </w:num>
+  <w:num w:numId="32">
+    <w:abstractNumId w:val="27"/>
   </w:num>
   <w:numIdMacAtCleanup w:val="12"/>
 </w:numbering>

</xml_diff>

<commit_message>
added readerbase and implemented txtreader
</commit_message>
<xml_diff>
--- a/docs/Dokumentacio.docx
+++ b/docs/Dokumentacio.docx
@@ -1,6 +1,6 @@
 
 <file path=word/document.xml><?xml version="1.0" encoding="utf-8"?>
-<w:document xmlns:wpc="http://schemas.microsoft.com/office/word/2010/wordprocessingCanvas" xmlns:cx="http://schemas.microsoft.com/office/drawing/2014/chartex" xmlns:cx1="http://schemas.microsoft.com/office/drawing/2015/9/8/chartex" xmlns:cx2="http://schemas.microsoft.com/office/drawing/2015/10/21/chartex" xmlns:cx3="http://schemas.microsoft.com/office/drawing/2016/5/9/chartex" xmlns:cx4="http://schemas.microsoft.com/office/drawing/2016/5/10/chartex" xmlns:cx5="http://schemas.microsoft.com/office/drawing/2016/5/11/chartex" xmlns:cx6="http://schemas.microsoft.com/office/drawing/2016/5/12/chartex" xmlns:cx7="http://schemas.microsoft.com/office/drawing/2016/5/13/chartex" xmlns:cx8="http://schemas.microsoft.com/office/drawing/2016/5/14/chartex" xmlns:mc="http://schemas.openxmlformats.org/markup-compatibility/2006" xmlns:aink="http://schemas.microsoft.com/office/drawing/2016/ink" xmlns:am3d="http://schemas.microsoft.com/office/drawing/2017/model3d" xmlns:o="urn:schemas-microsoft-com:office:office" xmlns:r="http://schemas.openxmlformats.org/officeDocument/2006/relationships" xmlns:m="http://schemas.openxmlformats.org/officeDocument/2006/math" xmlns:v="urn:schemas-microsoft-com:vml" xmlns:wp14="http://schemas.microsoft.com/office/word/2010/wordprocessingDrawing" xmlns:wp="http://schemas.openxmlformats.org/drawingml/2006/wordprocessingDrawing" xmlns:w10="urn:schemas-microsoft-com:office:word" xmlns:w="http://schemas.openxmlformats.org/wordprocessingml/2006/main" xmlns:w14="http://schemas.microsoft.com/office/word/2010/wordml" xmlns:w15="http://schemas.microsoft.com/office/word/2012/wordml" xmlns:w16cex="http://schemas.microsoft.com/office/word/2018/wordml/cex" xmlns:w16cid="http://schemas.microsoft.com/office/word/2016/wordml/cid" xmlns:w16="http://schemas.microsoft.com/office/word/2018/wordml" xmlns:w16se="http://schemas.microsoft.com/office/word/2015/wordml/symex" xmlns:wpg="http://schemas.microsoft.com/office/word/2010/wordprocessingGroup" xmlns:wpi="http://schemas.microsoft.com/office/word/2010/wordprocessingInk" xmlns:wne="http://schemas.microsoft.com/office/word/2006/wordml" xmlns:wps="http://schemas.microsoft.com/office/word/2010/wordprocessingShape" mc:Ignorable="w14 w15 w16se w16cid w16 w16cex wp14">
+<w:document xmlns:wpc="http://schemas.microsoft.com/office/word/2010/wordprocessingCanvas" xmlns:cx="http://schemas.microsoft.com/office/drawing/2014/chartex" xmlns:cx1="http://schemas.microsoft.com/office/drawing/2015/9/8/chartex" xmlns:cx2="http://schemas.microsoft.com/office/drawing/2015/10/21/chartex" xmlns:cx3="http://schemas.microsoft.com/office/drawing/2016/5/9/chartex" xmlns:cx4="http://schemas.microsoft.com/office/drawing/2016/5/10/chartex" xmlns:cx5="http://schemas.microsoft.com/office/drawing/2016/5/11/chartex" xmlns:cx6="http://schemas.microsoft.com/office/drawing/2016/5/12/chartex" xmlns:cx7="http://schemas.microsoft.com/office/drawing/2016/5/13/chartex" xmlns:cx8="http://schemas.microsoft.com/office/drawing/2016/5/14/chartex" xmlns:mc="http://schemas.openxmlformats.org/markup-compatibility/2006" xmlns:aink="http://schemas.microsoft.com/office/drawing/2016/ink" xmlns:am3d="http://schemas.microsoft.com/office/drawing/2017/model3d" xmlns:o="urn:schemas-microsoft-com:office:office" xmlns:r="http://schemas.openxmlformats.org/officeDocument/2006/relationships" xmlns:m="http://schemas.openxmlformats.org/officeDocument/2006/math" xmlns:v="urn:schemas-microsoft-com:vml" xmlns:wp14="http://schemas.microsoft.com/office/word/2010/wordprocessingDrawing" xmlns:wp="http://schemas.openxmlformats.org/drawingml/2006/wordprocessingDrawing" xmlns:w10="urn:schemas-microsoft-com:office:word" xmlns:w="http://schemas.openxmlformats.org/wordprocessingml/2006/main" xmlns:w14="http://schemas.microsoft.com/office/word/2010/wordml" xmlns:w15="http://schemas.microsoft.com/office/word/2012/wordml" xmlns:w16cex="http://schemas.microsoft.com/office/word/2018/wordml/cex" xmlns:w16cid="http://schemas.microsoft.com/office/word/2016/wordml/cid" xmlns:w16="http://schemas.microsoft.com/office/word/2018/wordml" xmlns:w16sdtdh="http://schemas.microsoft.com/office/word/2020/wordml/sdtdatahash" xmlns:w16se="http://schemas.microsoft.com/office/word/2015/wordml/symex" xmlns:wpg="http://schemas.microsoft.com/office/word/2010/wordprocessingGroup" xmlns:wpi="http://schemas.microsoft.com/office/word/2010/wordprocessingInk" xmlns:wne="http://schemas.microsoft.com/office/word/2006/wordml" xmlns:wps="http://schemas.microsoft.com/office/word/2010/wordprocessingShape" mc:Ignorable="w14 w15 w16se w16cid w16 w16cex w16sdtdh wp14">
   <w:body>
     <w:p>
       <w:pPr>
@@ -81,14 +81,24 @@
       <w:pPr>
         <w:pStyle w:val="Cmlapkarstanszk"/>
       </w:pPr>
-      <w:fldSimple w:instr=" DOCPROPERTY  Company  \* MERGEFORMAT ">
-        <w:r>
-          <w:t>Automatizálási és Alkalmazott Informatika</w:t>
-        </w:r>
-        <w:r>
-          <w:t xml:space="preserve"> Tanszék</w:t>
-        </w:r>
-      </w:fldSimple>
+      <w:r>
+        <w:fldChar w:fldCharType="begin"/>
+      </w:r>
+      <w:r>
+        <w:instrText xml:space="preserve"> DOCPROPERTY  Company  \* MERGEFORMAT </w:instrText>
+      </w:r>
+      <w:r>
+        <w:fldChar w:fldCharType="separate"/>
+      </w:r>
+      <w:r>
+        <w:t>Automatizálási és Alkalmazott Informatika</w:t>
+      </w:r>
+      <w:r>
+        <w:t xml:space="preserve"> Tanszék</w:t>
+      </w:r>
+      <w:r>
+        <w:fldChar w:fldCharType="end"/>
+      </w:r>
     </w:p>
     <w:p/>
     <w:p/>
@@ -101,15 +111,25 @@
       <w:pPr>
         <w:pStyle w:val="Cmlapszerz"/>
       </w:pPr>
-      <w:fldSimple w:instr=" AUTHOR  \* MERGEFORMAT ">
-        <w:r>
-          <w:t>Nagy Bence, Németh Gábor</w:t>
-        </w:r>
-      </w:fldSimple>
-    </w:p>
-    <w:p>
-      <w:pPr>
-        <w:pStyle w:val="Title"/>
+      <w:r>
+        <w:fldChar w:fldCharType="begin"/>
+      </w:r>
+      <w:r>
+        <w:instrText xml:space="preserve"> AUTHOR  \* MERGEFORMAT </w:instrText>
+      </w:r>
+      <w:r>
+        <w:fldChar w:fldCharType="separate"/>
+      </w:r>
+      <w:r>
+        <w:t>Nagy Bence, Németh Gábor</w:t>
+      </w:r>
+      <w:r>
+        <w:fldChar w:fldCharType="end"/>
+      </w:r>
+    </w:p>
+    <w:p>
+      <w:pPr>
+        <w:pStyle w:val="Cm"/>
       </w:pPr>
       <w:r>
         <w:t>SWARM szimulátor</w:t>
@@ -117,7 +137,7 @@
     </w:p>
     <w:p>
       <w:pPr>
-        <w:pStyle w:val="Subtitle"/>
+        <w:pStyle w:val="Alcm"/>
       </w:pPr>
       <w:r>
         <w:t>Szoftverarchitektúrák házi feladat</w:t>
@@ -125,7 +145,7 @@
     </w:p>
     <w:p>
       <w:pPr>
-        <w:pStyle w:val="Subtitle"/>
+        <w:pStyle w:val="Alcm"/>
       </w:pPr>
       <w:r>
         <w:rPr>
@@ -336,7 +356,7 @@
     </w:p>
     <w:p>
       <w:pPr>
-        <w:pStyle w:val="TOC1"/>
+        <w:pStyle w:val="TJ1"/>
         <w:rPr>
           <w:rFonts w:asciiTheme="minorHAnsi" w:eastAsiaTheme="minorEastAsia" w:hAnsiTheme="minorHAnsi" w:cstheme="minorBidi"/>
           <w:b w:val="0"/>
@@ -358,7 +378,7 @@
       <w:hyperlink w:anchor="_Toc88391927" w:history="1">
         <w:r>
           <w:rPr>
-            <w:rStyle w:val="Hyperlink"/>
+            <w:rStyle w:val="Hiperhivatkozs"/>
             <w:noProof/>
           </w:rPr>
           <w:t>1 Az alkalmazás célja, funkciói és környezete</w:t>
@@ -415,7 +435,7 @@
     </w:p>
     <w:p>
       <w:pPr>
-        <w:pStyle w:val="TOC2"/>
+        <w:pStyle w:val="TJ2"/>
         <w:tabs>
           <w:tab w:val="right" w:leader="dot" w:pos="8494"/>
         </w:tabs>
@@ -430,7 +450,7 @@
       <w:hyperlink w:anchor="_Toc88391928" w:history="1">
         <w:r>
           <w:rPr>
-            <w:rStyle w:val="Hyperlink"/>
+            <w:rStyle w:val="Hiperhivatkozs"/>
             <w:noProof/>
           </w:rPr>
           <w:t>1.1 Feladatkiírás</w:t>
@@ -487,7 +507,7 @@
     </w:p>
     <w:p>
       <w:pPr>
-        <w:pStyle w:val="TOC2"/>
+        <w:pStyle w:val="TJ2"/>
         <w:tabs>
           <w:tab w:val="right" w:leader="dot" w:pos="8494"/>
         </w:tabs>
@@ -502,7 +522,7 @@
       <w:hyperlink w:anchor="_Toc88391929" w:history="1">
         <w:r>
           <w:rPr>
-            <w:rStyle w:val="Hyperlink"/>
+            <w:rStyle w:val="Hiperhivatkozs"/>
             <w:noProof/>
           </w:rPr>
           <w:t>1.2 Az alkalmazás funkciói</w:t>
@@ -559,7 +579,7 @@
     </w:p>
     <w:p>
       <w:pPr>
-        <w:pStyle w:val="TOC2"/>
+        <w:pStyle w:val="TJ2"/>
         <w:tabs>
           <w:tab w:val="right" w:leader="dot" w:pos="8494"/>
         </w:tabs>
@@ -574,7 +594,7 @@
       <w:hyperlink w:anchor="_Toc88391930" w:history="1">
         <w:r>
           <w:rPr>
-            <w:rStyle w:val="Hyperlink"/>
+            <w:rStyle w:val="Hiperhivatkozs"/>
             <w:noProof/>
           </w:rPr>
           <w:t>1.3 A szoftver környezete</w:t>
@@ -631,7 +651,7 @@
     </w:p>
     <w:p>
       <w:pPr>
-        <w:pStyle w:val="TOC1"/>
+        <w:pStyle w:val="TJ1"/>
         <w:rPr>
           <w:rFonts w:asciiTheme="minorHAnsi" w:eastAsiaTheme="minorEastAsia" w:hAnsiTheme="minorHAnsi" w:cstheme="minorBidi"/>
           <w:b w:val="0"/>
@@ -644,7 +664,7 @@
       <w:hyperlink w:anchor="_Toc88391931" w:history="1">
         <w:r>
           <w:rPr>
-            <w:rStyle w:val="Hyperlink"/>
+            <w:rStyle w:val="Hiperhivatkozs"/>
             <w:noProof/>
           </w:rPr>
           <w:t>2 Megvalósítás</w:t>
@@ -701,7 +721,7 @@
     </w:p>
     <w:p>
       <w:pPr>
-        <w:pStyle w:val="TOC2"/>
+        <w:pStyle w:val="TJ2"/>
         <w:tabs>
           <w:tab w:val="right" w:leader="dot" w:pos="8494"/>
         </w:tabs>
@@ -716,7 +736,7 @@
       <w:hyperlink w:anchor="_Toc88391932" w:history="1">
         <w:r>
           <w:rPr>
-            <w:rStyle w:val="Hyperlink"/>
+            <w:rStyle w:val="Hiperhivatkozs"/>
             <w:noProof/>
           </w:rPr>
           <w:t>2.1 Architektúra</w:t>
@@ -773,7 +793,7 @@
     </w:p>
     <w:p>
       <w:pPr>
-        <w:pStyle w:val="TOC3"/>
+        <w:pStyle w:val="TJ3"/>
         <w:tabs>
           <w:tab w:val="right" w:leader="dot" w:pos="8494"/>
         </w:tabs>
@@ -788,7 +808,7 @@
       <w:hyperlink w:anchor="_Toc88391933" w:history="1">
         <w:r>
           <w:rPr>
-            <w:rStyle w:val="Hyperlink"/>
+            <w:rStyle w:val="Hiperhivatkozs"/>
             <w:noProof/>
           </w:rPr>
           <w:t>2.1.1 Adat beolvasási réteg</w:t>
@@ -845,7 +865,7 @@
     </w:p>
     <w:p>
       <w:pPr>
-        <w:pStyle w:val="TOC3"/>
+        <w:pStyle w:val="TJ3"/>
         <w:tabs>
           <w:tab w:val="right" w:leader="dot" w:pos="8494"/>
         </w:tabs>
@@ -860,7 +880,7 @@
       <w:hyperlink w:anchor="_Toc88391934" w:history="1">
         <w:r>
           <w:rPr>
-            <w:rStyle w:val="Hyperlink"/>
+            <w:rStyle w:val="Hiperhivatkozs"/>
             <w:noProof/>
           </w:rPr>
           <w:t>2.1.2 Üzleti logika réteg</w:t>
@@ -917,7 +937,7 @@
     </w:p>
     <w:p>
       <w:pPr>
-        <w:pStyle w:val="TOC3"/>
+        <w:pStyle w:val="TJ3"/>
         <w:tabs>
           <w:tab w:val="right" w:leader="dot" w:pos="8494"/>
         </w:tabs>
@@ -932,7 +952,7 @@
       <w:hyperlink w:anchor="_Toc88391935" w:history="1">
         <w:r>
           <w:rPr>
-            <w:rStyle w:val="Hyperlink"/>
+            <w:rStyle w:val="Hiperhivatkozs"/>
             <w:noProof/>
           </w:rPr>
           <w:t>2.1.3 Felhasználói felület</w:t>
@@ -989,7 +1009,7 @@
     </w:p>
     <w:p>
       <w:pPr>
-        <w:pStyle w:val="TOC2"/>
+        <w:pStyle w:val="TJ2"/>
         <w:tabs>
           <w:tab w:val="right" w:leader="dot" w:pos="8494"/>
         </w:tabs>
@@ -1004,7 +1024,7 @@
       <w:hyperlink w:anchor="_Toc88391936" w:history="1">
         <w:r>
           <w:rPr>
-            <w:rStyle w:val="Hyperlink"/>
+            <w:rStyle w:val="Hiperhivatkozs"/>
             <w:noProof/>
           </w:rPr>
           <w:t>2.2 Performancia optimalizálás</w:t>
@@ -1061,7 +1081,7 @@
     </w:p>
     <w:p>
       <w:pPr>
-        <w:pStyle w:val="TOC3"/>
+        <w:pStyle w:val="TJ3"/>
         <w:tabs>
           <w:tab w:val="right" w:leader="dot" w:pos="8494"/>
         </w:tabs>
@@ -1076,7 +1096,7 @@
       <w:hyperlink w:anchor="_Toc88391937" w:history="1">
         <w:r>
           <w:rPr>
-            <w:rStyle w:val="Hyperlink"/>
+            <w:rStyle w:val="Hiperhivatkozs"/>
             <w:noProof/>
           </w:rPr>
           <w:t>2.2.1 Look és Compute fázis</w:t>
@@ -1133,7 +1153,7 @@
     </w:p>
     <w:p>
       <w:pPr>
-        <w:pStyle w:val="TOC3"/>
+        <w:pStyle w:val="TJ3"/>
         <w:tabs>
           <w:tab w:val="right" w:leader="dot" w:pos="8494"/>
         </w:tabs>
@@ -1148,7 +1168,7 @@
       <w:hyperlink w:anchor="_Toc88391938" w:history="1">
         <w:r>
           <w:rPr>
-            <w:rStyle w:val="Hyperlink"/>
+            <w:rStyle w:val="Hiperhivatkozs"/>
             <w:noProof/>
           </w:rPr>
           <w:t>2.2.2 Move fázis</w:t>
@@ -1205,7 +1225,7 @@
     </w:p>
     <w:p>
       <w:pPr>
-        <w:pStyle w:val="TOC2"/>
+        <w:pStyle w:val="TJ2"/>
         <w:tabs>
           <w:tab w:val="right" w:leader="dot" w:pos="8494"/>
         </w:tabs>
@@ -1220,7 +1240,7 @@
       <w:hyperlink w:anchor="_Toc88391939" w:history="1">
         <w:r>
           <w:rPr>
-            <w:rStyle w:val="Hyperlink"/>
+            <w:rStyle w:val="Hiperhivatkozs"/>
             <w:noProof/>
           </w:rPr>
           <w:t>2.3 Implementált viselkedési formák</w:t>
@@ -1277,7 +1297,7 @@
     </w:p>
     <w:p>
       <w:pPr>
-        <w:pStyle w:val="TOC1"/>
+        <w:pStyle w:val="TJ1"/>
         <w:rPr>
           <w:rFonts w:asciiTheme="minorHAnsi" w:eastAsiaTheme="minorEastAsia" w:hAnsiTheme="minorHAnsi" w:cstheme="minorBidi"/>
           <w:b w:val="0"/>
@@ -1290,7 +1310,7 @@
       <w:hyperlink w:anchor="_Toc88391940" w:history="1">
         <w:r>
           <w:rPr>
-            <w:rStyle w:val="Hyperlink"/>
+            <w:rStyle w:val="Hiperhivatkozs"/>
             <w:noProof/>
           </w:rPr>
           <w:t>3 Az alkalmazás telepítése, használata</w:t>
@@ -1347,7 +1367,7 @@
     </w:p>
     <w:p>
       <w:pPr>
-        <w:pStyle w:val="TOC2"/>
+        <w:pStyle w:val="TJ2"/>
         <w:tabs>
           <w:tab w:val="right" w:leader="dot" w:pos="8494"/>
         </w:tabs>
@@ -1362,7 +1382,7 @@
       <w:hyperlink w:anchor="_Toc88391941" w:history="1">
         <w:r>
           <w:rPr>
-            <w:rStyle w:val="Hyperlink"/>
+            <w:rStyle w:val="Hiperhivatkozs"/>
             <w:noProof/>
           </w:rPr>
           <w:t>3.1 Az alkalmazás funkciói</w:t>
@@ -1419,7 +1439,7 @@
     </w:p>
     <w:p>
       <w:pPr>
-        <w:pStyle w:val="TOC2"/>
+        <w:pStyle w:val="TJ2"/>
         <w:tabs>
           <w:tab w:val="right" w:leader="dot" w:pos="8494"/>
         </w:tabs>
@@ -1434,7 +1454,7 @@
       <w:hyperlink w:anchor="_Toc88391942" w:history="1">
         <w:r>
           <w:rPr>
-            <w:rStyle w:val="Hyperlink"/>
+            <w:rStyle w:val="Hiperhivatkozs"/>
             <w:noProof/>
           </w:rPr>
           <w:t>3.2 Példa bemenet</w:t>
@@ -1491,7 +1511,7 @@
     </w:p>
     <w:p>
       <w:pPr>
-        <w:pStyle w:val="TOC1"/>
+        <w:pStyle w:val="TJ1"/>
         <w:rPr>
           <w:rFonts w:asciiTheme="minorHAnsi" w:eastAsiaTheme="minorEastAsia" w:hAnsiTheme="minorHAnsi" w:cstheme="minorBidi"/>
           <w:b w:val="0"/>
@@ -1504,7 +1524,7 @@
       <w:hyperlink w:anchor="_Toc88391943" w:history="1">
         <w:r>
           <w:rPr>
-            <w:rStyle w:val="Hyperlink"/>
+            <w:rStyle w:val="Hiperhivatkozs"/>
             <w:noProof/>
           </w:rPr>
           <w:t>4 Összefoglaló</w:t>
@@ -1561,7 +1581,7 @@
     </w:p>
     <w:p>
       <w:pPr>
-        <w:pStyle w:val="TOC1"/>
+        <w:pStyle w:val="TJ1"/>
         <w:rPr>
           <w:rFonts w:asciiTheme="minorHAnsi" w:eastAsiaTheme="minorEastAsia" w:hAnsiTheme="minorHAnsi" w:cstheme="minorBidi"/>
           <w:b w:val="0"/>
@@ -1574,7 +1594,7 @@
       <w:hyperlink w:anchor="_Toc88391944" w:history="1">
         <w:r>
           <w:rPr>
-            <w:rStyle w:val="Hyperlink"/>
+            <w:rStyle w:val="Hiperhivatkozs"/>
             <w:noProof/>
           </w:rPr>
           <w:t>Felhasznált eszközök</w:t>
@@ -1631,7 +1651,7 @@
     </w:p>
     <w:p>
       <w:pPr>
-        <w:pStyle w:val="TOC1"/>
+        <w:pStyle w:val="TJ1"/>
         <w:rPr>
           <w:rFonts w:asciiTheme="minorHAnsi" w:eastAsiaTheme="minorEastAsia" w:hAnsiTheme="minorHAnsi" w:cstheme="minorBidi"/>
           <w:b w:val="0"/>
@@ -1644,7 +1664,7 @@
       <w:hyperlink w:anchor="_Toc88391945" w:history="1">
         <w:r>
           <w:rPr>
-            <w:rStyle w:val="Hyperlink"/>
+            <w:rStyle w:val="Hiperhivatkozs"/>
             <w:noProof/>
           </w:rPr>
           <w:t>Továbbfejlesztési lehetőségek</w:t>
@@ -1710,7 +1730,7 @@
     </w:p>
     <w:p>
       <w:pPr>
-        <w:pStyle w:val="Caption"/>
+        <w:pStyle w:val="Kpalrs"/>
       </w:pPr>
     </w:p>
     <w:p>
@@ -1728,7 +1748,7 @@
     </w:p>
     <w:p>
       <w:pPr>
-        <w:pStyle w:val="Heading1"/>
+        <w:pStyle w:val="Cmsor1"/>
       </w:pPr>
       <w:bookmarkStart w:id="0" w:name="_Toc88391927"/>
       <w:r>
@@ -1739,7 +1759,7 @@
     </w:p>
     <w:p>
       <w:pPr>
-        <w:pStyle w:val="Heading2"/>
+        <w:pStyle w:val="Cmsor2"/>
       </w:pPr>
       <w:bookmarkStart w:id="1" w:name="_Toc88391928"/>
       <w:r>
@@ -1754,7 +1774,7 @@
     </w:p>
     <w:p>
       <w:pPr>
-        <w:pStyle w:val="Heading2"/>
+        <w:pStyle w:val="Cmsor2"/>
       </w:pPr>
       <w:bookmarkStart w:id="2" w:name="_Toc88391929"/>
       <w:r>
@@ -1787,10 +1807,31 @@
     </w:p>
     <w:p>
       <w:r>
-        <w:t>A szimuláció megállítását a szimuláció futása közben a megfelelő gomb lenyomásával</w:t>
-      </w:r>
-      <w:r>
-        <w:t xml:space="preserve"> történik meg, amely lehetőséget ad a betekintésre, illetve </w:t>
+        <w:t>A szimuláció megállítását</w:t>
+      </w:r>
+      <w:r>
+        <w:t xml:space="preserve">. folytatását és léptetését </w:t>
+      </w:r>
+      <w:r>
+        <w:t xml:space="preserve">a szimuláció futása közben a </w:t>
+      </w:r>
+      <w:r>
+        <w:t xml:space="preserve">felhasználó a </w:t>
+      </w:r>
+      <w:r>
+        <w:t>megfelelő gomb lenyomásával</w:t>
+      </w:r>
+      <w:r>
+        <w:t xml:space="preserve"> </w:t>
+      </w:r>
+      <w:r>
+        <w:t xml:space="preserve">teheti </w:t>
+      </w:r>
+      <w:r>
+        <w:t>meg</w:t>
+      </w:r>
+      <w:r>
+        <w:t>.</w:t>
       </w:r>
     </w:p>
     <w:p>
@@ -1827,7 +1868,7 @@
     </w:p>
     <w:p>
       <w:pPr>
-        <w:pStyle w:val="Heading2"/>
+        <w:pStyle w:val="Cmsor2"/>
       </w:pPr>
       <w:bookmarkStart w:id="3" w:name="_Toc88391930"/>
       <w:r>
@@ -1846,7 +1887,13 @@
         <w:t xml:space="preserve"> alkalmazás </w:t>
       </w:r>
       <w:r>
-        <w:t xml:space="preserve">fejlesztése volt, amely akár nagy egyedszám mellett is valós idejű szimulációra képes, ezért - az ilyen jellegű problémákhoz legjobban illeszkedő - C++20 nyelvet választottuk. </w:t>
+        <w:t xml:space="preserve">fejlesztése volt, amely akár nagy egyedszám mellett is </w:t>
+      </w:r>
+      <w:r>
+        <w:t xml:space="preserve">elfogadható időben történő </w:t>
+      </w:r>
+      <w:r>
+        <w:t xml:space="preserve">szimulációra képes, ezért - az ilyen jellegű problémákhoz legjobban illeszkedő - C++20 nyelvet választottuk. </w:t>
       </w:r>
     </w:p>
     <w:p>
@@ -1867,16 +1914,28 @@
         <w:t>illetve némi módosítással (</w:t>
       </w:r>
       <w:r>
-        <w:t xml:space="preserve">pl.: </w:t>
-      </w:r>
-      <w:r>
-        <w:t>C++/CLI wrapper)</w:t>
+        <w:t>interop</w:t>
+      </w:r>
+      <w:r>
+        <w:t>)</w:t>
       </w:r>
       <w:r>
         <w:t xml:space="preserve"> beépíthető olyan környezetbe, amely</w:t>
       </w:r>
       <w:r>
-        <w:t>ben a fejlesztés hatékonyabban történhet (pl.: C#</w:t>
+        <w:t xml:space="preserve">ben a </w:t>
+      </w:r>
+      <w:r>
+        <w:t xml:space="preserve">további </w:t>
+      </w:r>
+      <w:r>
+        <w:t xml:space="preserve">fejlesztés </w:t>
+      </w:r>
+      <w:r>
+        <w:t xml:space="preserve">(pl.: grafikus felület) </w:t>
+      </w:r>
+      <w:r>
+        <w:t>hatékonyabban történhet (pl.: C#</w:t>
       </w:r>
       <w:r>
         <w:t xml:space="preserve">, </w:t>
@@ -1893,7 +1952,7 @@
     </w:p>
     <w:p>
       <w:pPr>
-        <w:pStyle w:val="Heading1"/>
+        <w:pStyle w:val="Cmsor1"/>
       </w:pPr>
       <w:bookmarkStart w:id="4" w:name="_Toc88391931"/>
       <w:r>
@@ -1904,12 +1963,18 @@
     </w:p>
     <w:p>
       <w:r>
-        <w:t>Az ún. Look-Compute-Move paradigmának megfelelően terveztük meg a rendszert úgy, hogy a valós idejű működés mellett arra is koncentráltunk, hogy a jövőben történő kibővítése a rendszernek (azaz a lehetséges szimulációk terének bővítése) rendkívül egyszerű legyen.</w:t>
-      </w:r>
-    </w:p>
-    <w:p>
-      <w:pPr>
-        <w:pStyle w:val="Heading2"/>
+        <w:t xml:space="preserve">Az ún. Look-Compute-Move paradigmának megfelelően terveztük meg a rendszert úgy, hogy a </w:t>
+      </w:r>
+      <w:r>
+        <w:t>hatékony</w:t>
+      </w:r>
+      <w:r>
+        <w:t xml:space="preserve"> működés mellett arra is koncentráltunk, hogy a jövőben történő kibővítése a rendszernek rendkívül egyszerű legyen.</w:t>
+      </w:r>
+    </w:p>
+    <w:p>
+      <w:pPr>
+        <w:pStyle w:val="Cmsor2"/>
       </w:pPr>
       <w:bookmarkStart w:id="5" w:name="_Toc88391932"/>
       <w:r>
@@ -1936,7 +2001,7 @@
     </w:p>
     <w:p>
       <w:pPr>
-        <w:pStyle w:val="ListParagraph"/>
+        <w:pStyle w:val="Listaszerbekezds"/>
         <w:numPr>
           <w:ilvl w:val="0"/>
           <w:numId w:val="25"/>
@@ -1954,7 +2019,7 @@
     </w:p>
     <w:p>
       <w:pPr>
-        <w:pStyle w:val="ListParagraph"/>
+        <w:pStyle w:val="Listaszerbekezds"/>
         <w:numPr>
           <w:ilvl w:val="0"/>
           <w:numId w:val="25"/>
@@ -1972,7 +2037,7 @@
     </w:p>
     <w:p>
       <w:pPr>
-        <w:pStyle w:val="ListParagraph"/>
+        <w:pStyle w:val="Listaszerbekezds"/>
         <w:numPr>
           <w:ilvl w:val="0"/>
           <w:numId w:val="25"/>
@@ -1990,7 +2055,7 @@
     </w:p>
     <w:p>
       <w:pPr>
-        <w:pStyle w:val="Heading3"/>
+        <w:pStyle w:val="Cmsor3"/>
       </w:pPr>
       <w:bookmarkStart w:id="6" w:name="_Toc88391933"/>
       <w:r>
@@ -2010,7 +2075,13 @@
         <w:t>Célja</w:t>
       </w:r>
       <w:r>
-        <w:t>: Az inicializáló script beolvasása, illetve az üzleti logika számára megfelelő formátumra hozása.</w:t>
+        <w:t xml:space="preserve">: Az </w:t>
+      </w:r>
+      <w:r>
+        <w:t xml:space="preserve">szimuláció </w:t>
+      </w:r>
+      <w:r>
+        <w:t>inicializáló script beolvasása, illetve az üzleti logika számára megfelelő formátumra hozása.</w:t>
       </w:r>
     </w:p>
     <w:p>
@@ -2049,7 +2120,7 @@
     </w:p>
     <w:p>
       <w:pPr>
-        <w:pStyle w:val="Heading3"/>
+        <w:pStyle w:val="Cmsor3"/>
       </w:pPr>
       <w:bookmarkStart w:id="7" w:name="_Toc88391934"/>
       <w:r>
@@ -2095,7 +2166,7 @@
     </w:p>
     <w:p>
       <w:pPr>
-        <w:pStyle w:val="Heading3"/>
+        <w:pStyle w:val="Cmsor3"/>
       </w:pPr>
       <w:bookmarkStart w:id="8" w:name="_Toc88391935"/>
       <w:r>
@@ -2182,7 +2253,7 @@
     </w:p>
     <w:p>
       <w:pPr>
-        <w:pStyle w:val="Heading2"/>
+        <w:pStyle w:val="Cmsor2"/>
       </w:pPr>
       <w:bookmarkStart w:id="9" w:name="_Toc88391936"/>
       <w:r>
@@ -2275,19 +2346,19 @@
     </w:p>
     <w:p>
       <w:pPr>
-        <w:pStyle w:val="Heading3"/>
-      </w:pPr>
-      <w:bookmarkStart w:id="10" w:name="_Hlk88309154"/>
-      <w:bookmarkStart w:id="11" w:name="_Toc88391937"/>
+        <w:pStyle w:val="Cmsor3"/>
+      </w:pPr>
+      <w:bookmarkStart w:id="10" w:name="_Toc88391937"/>
+      <w:bookmarkStart w:id="11" w:name="_Hlk88309154"/>
       <w:r>
         <w:t>Look és Compute</w:t>
       </w:r>
       <w:r>
         <w:t xml:space="preserve"> fázis</w:t>
       </w:r>
-      <w:bookmarkEnd w:id="11"/>
-    </w:p>
-    <w:bookmarkEnd w:id="10"/>
+      <w:bookmarkEnd w:id="10"/>
+    </w:p>
+    <w:bookmarkEnd w:id="11"/>
     <w:p>
       <w:r>
         <w:t xml:space="preserve"> A Look, illetve Compute lépések teljesen párhuzamosíthatóak: az előbbi esetben az </w:t>
@@ -2307,7 +2378,7 @@
     </w:p>
     <w:p>
       <w:pPr>
-        <w:pStyle w:val="Heading3"/>
+        <w:pStyle w:val="Cmsor3"/>
       </w:pPr>
       <w:bookmarkStart w:id="12" w:name="_Toc88391938"/>
       <w:r>
@@ -2325,7 +2396,7 @@
     </w:p>
     <w:p>
       <w:pPr>
-        <w:pStyle w:val="Heading2"/>
+        <w:pStyle w:val="Cmsor2"/>
       </w:pPr>
       <w:bookmarkStart w:id="13" w:name="_Toc88391939"/>
       <w:r>
@@ -2461,7 +2532,7 @@
     </w:p>
     <w:p>
       <w:pPr>
-        <w:pStyle w:val="Heading1"/>
+        <w:pStyle w:val="Cmsor1"/>
       </w:pPr>
       <w:bookmarkStart w:id="14" w:name="_Toc88391940"/>
       <w:r>
@@ -2486,7 +2557,7 @@
     </w:p>
     <w:p>
       <w:pPr>
-        <w:pStyle w:val="Heading2"/>
+        <w:pStyle w:val="Cmsor2"/>
       </w:pPr>
       <w:bookmarkStart w:id="15" w:name="_Toc88391941"/>
       <w:r>
@@ -2501,7 +2572,7 @@
     </w:p>
     <w:p>
       <w:pPr>
-        <w:pStyle w:val="Heading2"/>
+        <w:pStyle w:val="Cmsor2"/>
       </w:pPr>
       <w:bookmarkStart w:id="16" w:name="_Toc88391942"/>
       <w:r>
@@ -2521,7 +2592,7 @@
     </w:p>
     <w:p>
       <w:pPr>
-        <w:pStyle w:val="Heading1"/>
+        <w:pStyle w:val="Cmsor1"/>
       </w:pPr>
       <w:bookmarkStart w:id="17" w:name="_Toc88391943"/>
       <w:r>
@@ -2589,7 +2660,7 @@
       <w:bookmarkStart w:id="18" w:name="_Toc88391944"/>
       <w:r>
         <w:rPr>
-          <w:rStyle w:val="Emphasis"/>
+          <w:rStyle w:val="Kiemels"/>
           <w:i w:val="0"/>
           <w:iCs w:val="0"/>
         </w:rPr>
@@ -2600,7 +2671,7 @@
     </w:p>
     <w:p>
       <w:pPr>
-        <w:pStyle w:val="ListParagraph"/>
+        <w:pStyle w:val="Listaszerbekezds"/>
         <w:numPr>
           <w:ilvl w:val="0"/>
           <w:numId w:val="31"/>
@@ -2612,7 +2683,7 @@
     </w:p>
     <w:p>
       <w:pPr>
-        <w:pStyle w:val="ListParagraph"/>
+        <w:pStyle w:val="Listaszerbekezds"/>
         <w:numPr>
           <w:ilvl w:val="0"/>
           <w:numId w:val="31"/>
@@ -2624,7 +2695,7 @@
     </w:p>
     <w:p>
       <w:pPr>
-        <w:pStyle w:val="ListParagraph"/>
+        <w:pStyle w:val="Listaszerbekezds"/>
         <w:numPr>
           <w:ilvl w:val="0"/>
           <w:numId w:val="30"/>
@@ -2642,7 +2713,7 @@
     </w:p>
     <w:p>
       <w:pPr>
-        <w:pStyle w:val="ListParagraph"/>
+        <w:pStyle w:val="Listaszerbekezds"/>
         <w:numPr>
           <w:ilvl w:val="0"/>
           <w:numId w:val="30"/>
@@ -2688,7 +2759,7 @@
     </w:p>
     <w:p>
       <w:pPr>
-        <w:pStyle w:val="ListParagraph"/>
+        <w:pStyle w:val="Listaszerbekezds"/>
         <w:numPr>
           <w:ilvl w:val="0"/>
           <w:numId w:val="32"/>
@@ -2700,7 +2771,7 @@
     </w:p>
     <w:p>
       <w:pPr>
-        <w:pStyle w:val="ListParagraph"/>
+        <w:pStyle w:val="Listaszerbekezds"/>
         <w:numPr>
           <w:ilvl w:val="0"/>
           <w:numId w:val="32"/>
@@ -2712,7 +2783,7 @@
     </w:p>
     <w:p>
       <w:pPr>
-        <w:pStyle w:val="ListParagraph"/>
+        <w:pStyle w:val="Listaszerbekezds"/>
         <w:numPr>
           <w:ilvl w:val="0"/>
           <w:numId w:val="32"/>
@@ -2752,7 +2823,7 @@
 </file>
 
 <file path=word/endnotes.xml><?xml version="1.0" encoding="utf-8"?>
-<w:endnotes xmlns:wpc="http://schemas.microsoft.com/office/word/2010/wordprocessingCanvas" xmlns:cx="http://schemas.microsoft.com/office/drawing/2014/chartex" xmlns:cx1="http://schemas.microsoft.com/office/drawing/2015/9/8/chartex" xmlns:cx2="http://schemas.microsoft.com/office/drawing/2015/10/21/chartex" xmlns:cx3="http://schemas.microsoft.com/office/drawing/2016/5/9/chartex" xmlns:cx4="http://schemas.microsoft.com/office/drawing/2016/5/10/chartex" xmlns:cx5="http://schemas.microsoft.com/office/drawing/2016/5/11/chartex" xmlns:cx6="http://schemas.microsoft.com/office/drawing/2016/5/12/chartex" xmlns:cx7="http://schemas.microsoft.com/office/drawing/2016/5/13/chartex" xmlns:cx8="http://schemas.microsoft.com/office/drawing/2016/5/14/chartex" xmlns:mc="http://schemas.openxmlformats.org/markup-compatibility/2006" xmlns:aink="http://schemas.microsoft.com/office/drawing/2016/ink" xmlns:am3d="http://schemas.microsoft.com/office/drawing/2017/model3d" xmlns:o="urn:schemas-microsoft-com:office:office" xmlns:r="http://schemas.openxmlformats.org/officeDocument/2006/relationships" xmlns:m="http://schemas.openxmlformats.org/officeDocument/2006/math" xmlns:v="urn:schemas-microsoft-com:vml" xmlns:wp14="http://schemas.microsoft.com/office/word/2010/wordprocessingDrawing" xmlns:wp="http://schemas.openxmlformats.org/drawingml/2006/wordprocessingDrawing" xmlns:w10="urn:schemas-microsoft-com:office:word" xmlns:w="http://schemas.openxmlformats.org/wordprocessingml/2006/main" xmlns:w14="http://schemas.microsoft.com/office/word/2010/wordml" xmlns:w15="http://schemas.microsoft.com/office/word/2012/wordml" xmlns:w16cex="http://schemas.microsoft.com/office/word/2018/wordml/cex" xmlns:w16cid="http://schemas.microsoft.com/office/word/2016/wordml/cid" xmlns:w16="http://schemas.microsoft.com/office/word/2018/wordml" xmlns:w16se="http://schemas.microsoft.com/office/word/2015/wordml/symex" xmlns:wpg="http://schemas.microsoft.com/office/word/2010/wordprocessingGroup" xmlns:wpi="http://schemas.microsoft.com/office/word/2010/wordprocessingInk" xmlns:wne="http://schemas.microsoft.com/office/word/2006/wordml" xmlns:wps="http://schemas.microsoft.com/office/word/2010/wordprocessingShape" mc:Ignorable="w14 w15 w16se w16cid w16 w16cex wp14">
+<w:endnotes xmlns:wpc="http://schemas.microsoft.com/office/word/2010/wordprocessingCanvas" xmlns:cx="http://schemas.microsoft.com/office/drawing/2014/chartex" xmlns:cx1="http://schemas.microsoft.com/office/drawing/2015/9/8/chartex" xmlns:cx2="http://schemas.microsoft.com/office/drawing/2015/10/21/chartex" xmlns:cx3="http://schemas.microsoft.com/office/drawing/2016/5/9/chartex" xmlns:cx4="http://schemas.microsoft.com/office/drawing/2016/5/10/chartex" xmlns:cx5="http://schemas.microsoft.com/office/drawing/2016/5/11/chartex" xmlns:cx6="http://schemas.microsoft.com/office/drawing/2016/5/12/chartex" xmlns:cx7="http://schemas.microsoft.com/office/drawing/2016/5/13/chartex" xmlns:cx8="http://schemas.microsoft.com/office/drawing/2016/5/14/chartex" xmlns:mc="http://schemas.openxmlformats.org/markup-compatibility/2006" xmlns:aink="http://schemas.microsoft.com/office/drawing/2016/ink" xmlns:am3d="http://schemas.microsoft.com/office/drawing/2017/model3d" xmlns:o="urn:schemas-microsoft-com:office:office" xmlns:r="http://schemas.openxmlformats.org/officeDocument/2006/relationships" xmlns:m="http://schemas.openxmlformats.org/officeDocument/2006/math" xmlns:v="urn:schemas-microsoft-com:vml" xmlns:wp14="http://schemas.microsoft.com/office/word/2010/wordprocessingDrawing" xmlns:wp="http://schemas.openxmlformats.org/drawingml/2006/wordprocessingDrawing" xmlns:w10="urn:schemas-microsoft-com:office:word" xmlns:w="http://schemas.openxmlformats.org/wordprocessingml/2006/main" xmlns:w14="http://schemas.microsoft.com/office/word/2010/wordml" xmlns:w15="http://schemas.microsoft.com/office/word/2012/wordml" xmlns:w16cex="http://schemas.microsoft.com/office/word/2018/wordml/cex" xmlns:w16cid="http://schemas.microsoft.com/office/word/2016/wordml/cid" xmlns:w16="http://schemas.microsoft.com/office/word/2018/wordml" xmlns:w16sdtdh="http://schemas.microsoft.com/office/word/2020/wordml/sdtdatahash" xmlns:w16se="http://schemas.microsoft.com/office/word/2015/wordml/symex" xmlns:wpg="http://schemas.microsoft.com/office/word/2010/wordprocessingGroup" xmlns:wpi="http://schemas.microsoft.com/office/word/2010/wordprocessingInk" xmlns:wne="http://schemas.microsoft.com/office/word/2006/wordml" xmlns:wps="http://schemas.microsoft.com/office/word/2010/wordprocessingShape" mc:Ignorable="w14 w15 w16se w16cid w16 w16cex w16sdtdh wp14">
   <w:endnote w:type="separator" w:id="-1">
     <w:p>
       <w:r>
@@ -2771,7 +2842,7 @@
 </file>
 
 <file path=word/footer1.xml><?xml version="1.0" encoding="utf-8"?>
-<w:ftr xmlns:wpc="http://schemas.microsoft.com/office/word/2010/wordprocessingCanvas" xmlns:cx="http://schemas.microsoft.com/office/drawing/2014/chartex" xmlns:cx1="http://schemas.microsoft.com/office/drawing/2015/9/8/chartex" xmlns:cx2="http://schemas.microsoft.com/office/drawing/2015/10/21/chartex" xmlns:cx3="http://schemas.microsoft.com/office/drawing/2016/5/9/chartex" xmlns:cx4="http://schemas.microsoft.com/office/drawing/2016/5/10/chartex" xmlns:cx5="http://schemas.microsoft.com/office/drawing/2016/5/11/chartex" xmlns:cx6="http://schemas.microsoft.com/office/drawing/2016/5/12/chartex" xmlns:cx7="http://schemas.microsoft.com/office/drawing/2016/5/13/chartex" xmlns:cx8="http://schemas.microsoft.com/office/drawing/2016/5/14/chartex" xmlns:mc="http://schemas.openxmlformats.org/markup-compatibility/2006" xmlns:aink="http://schemas.microsoft.com/office/drawing/2016/ink" xmlns:am3d="http://schemas.microsoft.com/office/drawing/2017/model3d" xmlns:o="urn:schemas-microsoft-com:office:office" xmlns:r="http://schemas.openxmlformats.org/officeDocument/2006/relationships" xmlns:m="http://schemas.openxmlformats.org/officeDocument/2006/math" xmlns:v="urn:schemas-microsoft-com:vml" xmlns:wp14="http://schemas.microsoft.com/office/word/2010/wordprocessingDrawing" xmlns:wp="http://schemas.openxmlformats.org/drawingml/2006/wordprocessingDrawing" xmlns:w10="urn:schemas-microsoft-com:office:word" xmlns:w="http://schemas.openxmlformats.org/wordprocessingml/2006/main" xmlns:w14="http://schemas.microsoft.com/office/word/2010/wordml" xmlns:w15="http://schemas.microsoft.com/office/word/2012/wordml" xmlns:w16cex="http://schemas.microsoft.com/office/word/2018/wordml/cex" xmlns:w16cid="http://schemas.microsoft.com/office/word/2016/wordml/cid" xmlns:w16="http://schemas.microsoft.com/office/word/2018/wordml" xmlns:w16se="http://schemas.microsoft.com/office/word/2015/wordml/symex" xmlns:wpg="http://schemas.microsoft.com/office/word/2010/wordprocessingGroup" xmlns:wpi="http://schemas.microsoft.com/office/word/2010/wordprocessingInk" xmlns:wne="http://schemas.microsoft.com/office/word/2006/wordml" xmlns:wps="http://schemas.microsoft.com/office/word/2010/wordprocessingShape" mc:Ignorable="w14 w15 w16se w16cid w16 w16cex wp14">
+<w:ftr xmlns:wpc="http://schemas.microsoft.com/office/word/2010/wordprocessingCanvas" xmlns:cx="http://schemas.microsoft.com/office/drawing/2014/chartex" xmlns:cx1="http://schemas.microsoft.com/office/drawing/2015/9/8/chartex" xmlns:cx2="http://schemas.microsoft.com/office/drawing/2015/10/21/chartex" xmlns:cx3="http://schemas.microsoft.com/office/drawing/2016/5/9/chartex" xmlns:cx4="http://schemas.microsoft.com/office/drawing/2016/5/10/chartex" xmlns:cx5="http://schemas.microsoft.com/office/drawing/2016/5/11/chartex" xmlns:cx6="http://schemas.microsoft.com/office/drawing/2016/5/12/chartex" xmlns:cx7="http://schemas.microsoft.com/office/drawing/2016/5/13/chartex" xmlns:cx8="http://schemas.microsoft.com/office/drawing/2016/5/14/chartex" xmlns:mc="http://schemas.openxmlformats.org/markup-compatibility/2006" xmlns:aink="http://schemas.microsoft.com/office/drawing/2016/ink" xmlns:am3d="http://schemas.microsoft.com/office/drawing/2017/model3d" xmlns:o="urn:schemas-microsoft-com:office:office" xmlns:r="http://schemas.openxmlformats.org/officeDocument/2006/relationships" xmlns:m="http://schemas.openxmlformats.org/officeDocument/2006/math" xmlns:v="urn:schemas-microsoft-com:vml" xmlns:wp14="http://schemas.microsoft.com/office/word/2010/wordprocessingDrawing" xmlns:wp="http://schemas.openxmlformats.org/drawingml/2006/wordprocessingDrawing" xmlns:w10="urn:schemas-microsoft-com:office:word" xmlns:w="http://schemas.openxmlformats.org/wordprocessingml/2006/main" xmlns:w14="http://schemas.microsoft.com/office/word/2010/wordml" xmlns:w15="http://schemas.microsoft.com/office/word/2012/wordml" xmlns:w16cex="http://schemas.microsoft.com/office/word/2018/wordml/cex" xmlns:w16cid="http://schemas.microsoft.com/office/word/2016/wordml/cid" xmlns:w16="http://schemas.microsoft.com/office/word/2018/wordml" xmlns:w16sdtdh="http://schemas.microsoft.com/office/word/2020/wordml/sdtdatahash" xmlns:w16se="http://schemas.microsoft.com/office/word/2015/wordml/symex" xmlns:wpg="http://schemas.microsoft.com/office/word/2010/wordprocessingGroup" xmlns:wpi="http://schemas.microsoft.com/office/word/2010/wordprocessingInk" xmlns:wne="http://schemas.microsoft.com/office/word/2006/wordml" xmlns:wps="http://schemas.microsoft.com/office/word/2010/wordprocessingShape" mc:Ignorable="w14 w15 w16se w16cid w16 w16cex w16sdtdh wp14">
   <w:p>
     <w:pPr>
       <w:jc w:val="right"/>
@@ -2781,45 +2852,45 @@
 </file>
 
 <file path=word/footer2.xml><?xml version="1.0" encoding="utf-8"?>
-<w:ftr xmlns:wpc="http://schemas.microsoft.com/office/word/2010/wordprocessingCanvas" xmlns:cx="http://schemas.microsoft.com/office/drawing/2014/chartex" xmlns:cx1="http://schemas.microsoft.com/office/drawing/2015/9/8/chartex" xmlns:cx2="http://schemas.microsoft.com/office/drawing/2015/10/21/chartex" xmlns:cx3="http://schemas.microsoft.com/office/drawing/2016/5/9/chartex" xmlns:cx4="http://schemas.microsoft.com/office/drawing/2016/5/10/chartex" xmlns:cx5="http://schemas.microsoft.com/office/drawing/2016/5/11/chartex" xmlns:cx6="http://schemas.microsoft.com/office/drawing/2016/5/12/chartex" xmlns:cx7="http://schemas.microsoft.com/office/drawing/2016/5/13/chartex" xmlns:cx8="http://schemas.microsoft.com/office/drawing/2016/5/14/chartex" xmlns:mc="http://schemas.openxmlformats.org/markup-compatibility/2006" xmlns:aink="http://schemas.microsoft.com/office/drawing/2016/ink" xmlns:am3d="http://schemas.microsoft.com/office/drawing/2017/model3d" xmlns:o="urn:schemas-microsoft-com:office:office" xmlns:r="http://schemas.openxmlformats.org/officeDocument/2006/relationships" xmlns:m="http://schemas.openxmlformats.org/officeDocument/2006/math" xmlns:v="urn:schemas-microsoft-com:vml" xmlns:wp14="http://schemas.microsoft.com/office/word/2010/wordprocessingDrawing" xmlns:wp="http://schemas.openxmlformats.org/drawingml/2006/wordprocessingDrawing" xmlns:w10="urn:schemas-microsoft-com:office:word" xmlns:w="http://schemas.openxmlformats.org/wordprocessingml/2006/main" xmlns:w14="http://schemas.microsoft.com/office/word/2010/wordml" xmlns:w15="http://schemas.microsoft.com/office/word/2012/wordml" xmlns:w16cex="http://schemas.microsoft.com/office/word/2018/wordml/cex" xmlns:w16cid="http://schemas.microsoft.com/office/word/2016/wordml/cid" xmlns:w16="http://schemas.microsoft.com/office/word/2018/wordml" xmlns:w16se="http://schemas.microsoft.com/office/word/2015/wordml/symex" xmlns:wpg="http://schemas.microsoft.com/office/word/2010/wordprocessingGroup" xmlns:wpi="http://schemas.microsoft.com/office/word/2010/wordprocessingInk" xmlns:wne="http://schemas.microsoft.com/office/word/2006/wordml" xmlns:wps="http://schemas.microsoft.com/office/word/2010/wordprocessingShape" mc:Ignorable="w14 w15 w16se w16cid w16 w16cex wp14">
+<w:ftr xmlns:wpc="http://schemas.microsoft.com/office/word/2010/wordprocessingCanvas" xmlns:cx="http://schemas.microsoft.com/office/drawing/2014/chartex" xmlns:cx1="http://schemas.microsoft.com/office/drawing/2015/9/8/chartex" xmlns:cx2="http://schemas.microsoft.com/office/drawing/2015/10/21/chartex" xmlns:cx3="http://schemas.microsoft.com/office/drawing/2016/5/9/chartex" xmlns:cx4="http://schemas.microsoft.com/office/drawing/2016/5/10/chartex" xmlns:cx5="http://schemas.microsoft.com/office/drawing/2016/5/11/chartex" xmlns:cx6="http://schemas.microsoft.com/office/drawing/2016/5/12/chartex" xmlns:cx7="http://schemas.microsoft.com/office/drawing/2016/5/13/chartex" xmlns:cx8="http://schemas.microsoft.com/office/drawing/2016/5/14/chartex" xmlns:mc="http://schemas.openxmlformats.org/markup-compatibility/2006" xmlns:aink="http://schemas.microsoft.com/office/drawing/2016/ink" xmlns:am3d="http://schemas.microsoft.com/office/drawing/2017/model3d" xmlns:o="urn:schemas-microsoft-com:office:office" xmlns:r="http://schemas.openxmlformats.org/officeDocument/2006/relationships" xmlns:m="http://schemas.openxmlformats.org/officeDocument/2006/math" xmlns:v="urn:schemas-microsoft-com:vml" xmlns:wp14="http://schemas.microsoft.com/office/word/2010/wordprocessingDrawing" xmlns:wp="http://schemas.openxmlformats.org/drawingml/2006/wordprocessingDrawing" xmlns:w10="urn:schemas-microsoft-com:office:word" xmlns:w="http://schemas.openxmlformats.org/wordprocessingml/2006/main" xmlns:w14="http://schemas.microsoft.com/office/word/2010/wordml" xmlns:w15="http://schemas.microsoft.com/office/word/2012/wordml" xmlns:w16cex="http://schemas.microsoft.com/office/word/2018/wordml/cex" xmlns:w16cid="http://schemas.microsoft.com/office/word/2016/wordml/cid" xmlns:w16="http://schemas.microsoft.com/office/word/2018/wordml" xmlns:w16sdtdh="http://schemas.microsoft.com/office/word/2020/wordml/sdtdatahash" xmlns:w16se="http://schemas.microsoft.com/office/word/2015/wordml/symex" xmlns:wpg="http://schemas.microsoft.com/office/word/2010/wordprocessingGroup" xmlns:wpi="http://schemas.microsoft.com/office/word/2010/wordprocessingInk" xmlns:wne="http://schemas.microsoft.com/office/word/2006/wordml" xmlns:wps="http://schemas.microsoft.com/office/word/2010/wordprocessingShape" mc:Ignorable="w14 w15 w16se w16cid w16 w16cex w16sdtdh wp14">
   <w:p>
     <w:pPr>
-      <w:pStyle w:val="Footer"/>
+      <w:pStyle w:val="llb"/>
     </w:pPr>
     <w:r>
       <w:rPr>
-        <w:rStyle w:val="PageNumber"/>
+        <w:rStyle w:val="Oldalszm"/>
       </w:rPr>
       <w:tab/>
     </w:r>
     <w:r>
       <w:rPr>
-        <w:rStyle w:val="PageNumber"/>
+        <w:rStyle w:val="Oldalszm"/>
       </w:rPr>
       <w:fldChar w:fldCharType="begin"/>
     </w:r>
     <w:r>
       <w:rPr>
-        <w:rStyle w:val="PageNumber"/>
+        <w:rStyle w:val="Oldalszm"/>
       </w:rPr>
       <w:instrText xml:space="preserve"> PAGE </w:instrText>
     </w:r>
     <w:r>
       <w:rPr>
-        <w:rStyle w:val="PageNumber"/>
+        <w:rStyle w:val="Oldalszm"/>
       </w:rPr>
       <w:fldChar w:fldCharType="separate"/>
     </w:r>
     <w:r>
       <w:rPr>
-        <w:rStyle w:val="PageNumber"/>
+        <w:rStyle w:val="Oldalszm"/>
         <w:noProof/>
       </w:rPr>
       <w:t>12</w:t>
     </w:r>
     <w:r>
       <w:rPr>
-        <w:rStyle w:val="PageNumber"/>
+        <w:rStyle w:val="Oldalszm"/>
       </w:rPr>
       <w:fldChar w:fldCharType="end"/>
     </w:r>
@@ -2828,7 +2899,7 @@
 </file>
 
 <file path=word/footnotes.xml><?xml version="1.0" encoding="utf-8"?>
-<w:footnotes xmlns:wpc="http://schemas.microsoft.com/office/word/2010/wordprocessingCanvas" xmlns:cx="http://schemas.microsoft.com/office/drawing/2014/chartex" xmlns:cx1="http://schemas.microsoft.com/office/drawing/2015/9/8/chartex" xmlns:cx2="http://schemas.microsoft.com/office/drawing/2015/10/21/chartex" xmlns:cx3="http://schemas.microsoft.com/office/drawing/2016/5/9/chartex" xmlns:cx4="http://schemas.microsoft.com/office/drawing/2016/5/10/chartex" xmlns:cx5="http://schemas.microsoft.com/office/drawing/2016/5/11/chartex" xmlns:cx6="http://schemas.microsoft.com/office/drawing/2016/5/12/chartex" xmlns:cx7="http://schemas.microsoft.com/office/drawing/2016/5/13/chartex" xmlns:cx8="http://schemas.microsoft.com/office/drawing/2016/5/14/chartex" xmlns:mc="http://schemas.openxmlformats.org/markup-compatibility/2006" xmlns:aink="http://schemas.microsoft.com/office/drawing/2016/ink" xmlns:am3d="http://schemas.microsoft.com/office/drawing/2017/model3d" xmlns:o="urn:schemas-microsoft-com:office:office" xmlns:r="http://schemas.openxmlformats.org/officeDocument/2006/relationships" xmlns:m="http://schemas.openxmlformats.org/officeDocument/2006/math" xmlns:v="urn:schemas-microsoft-com:vml" xmlns:wp14="http://schemas.microsoft.com/office/word/2010/wordprocessingDrawing" xmlns:wp="http://schemas.openxmlformats.org/drawingml/2006/wordprocessingDrawing" xmlns:w10="urn:schemas-microsoft-com:office:word" xmlns:w="http://schemas.openxmlformats.org/wordprocessingml/2006/main" xmlns:w14="http://schemas.microsoft.com/office/word/2010/wordml" xmlns:w15="http://schemas.microsoft.com/office/word/2012/wordml" xmlns:w16cex="http://schemas.microsoft.com/office/word/2018/wordml/cex" xmlns:w16cid="http://schemas.microsoft.com/office/word/2016/wordml/cid" xmlns:w16="http://schemas.microsoft.com/office/word/2018/wordml" xmlns:w16se="http://schemas.microsoft.com/office/word/2015/wordml/symex" xmlns:wpg="http://schemas.microsoft.com/office/word/2010/wordprocessingGroup" xmlns:wpi="http://schemas.microsoft.com/office/word/2010/wordprocessingInk" xmlns:wne="http://schemas.microsoft.com/office/word/2006/wordml" xmlns:wps="http://schemas.microsoft.com/office/word/2010/wordprocessingShape" mc:Ignorable="w14 w15 w16se w16cid w16 w16cex wp14">
+<w:footnotes xmlns:wpc="http://schemas.microsoft.com/office/word/2010/wordprocessingCanvas" xmlns:cx="http://schemas.microsoft.com/office/drawing/2014/chartex" xmlns:cx1="http://schemas.microsoft.com/office/drawing/2015/9/8/chartex" xmlns:cx2="http://schemas.microsoft.com/office/drawing/2015/10/21/chartex" xmlns:cx3="http://schemas.microsoft.com/office/drawing/2016/5/9/chartex" xmlns:cx4="http://schemas.microsoft.com/office/drawing/2016/5/10/chartex" xmlns:cx5="http://schemas.microsoft.com/office/drawing/2016/5/11/chartex" xmlns:cx6="http://schemas.microsoft.com/office/drawing/2016/5/12/chartex" xmlns:cx7="http://schemas.microsoft.com/office/drawing/2016/5/13/chartex" xmlns:cx8="http://schemas.microsoft.com/office/drawing/2016/5/14/chartex" xmlns:mc="http://schemas.openxmlformats.org/markup-compatibility/2006" xmlns:aink="http://schemas.microsoft.com/office/drawing/2016/ink" xmlns:am3d="http://schemas.microsoft.com/office/drawing/2017/model3d" xmlns:o="urn:schemas-microsoft-com:office:office" xmlns:r="http://schemas.openxmlformats.org/officeDocument/2006/relationships" xmlns:m="http://schemas.openxmlformats.org/officeDocument/2006/math" xmlns:v="urn:schemas-microsoft-com:vml" xmlns:wp14="http://schemas.microsoft.com/office/word/2010/wordprocessingDrawing" xmlns:wp="http://schemas.openxmlformats.org/drawingml/2006/wordprocessingDrawing" xmlns:w10="urn:schemas-microsoft-com:office:word" xmlns:w="http://schemas.openxmlformats.org/wordprocessingml/2006/main" xmlns:w14="http://schemas.microsoft.com/office/word/2010/wordml" xmlns:w15="http://schemas.microsoft.com/office/word/2012/wordml" xmlns:w16cex="http://schemas.microsoft.com/office/word/2018/wordml/cex" xmlns:w16cid="http://schemas.microsoft.com/office/word/2016/wordml/cid" xmlns:w16="http://schemas.microsoft.com/office/word/2018/wordml" xmlns:w16sdtdh="http://schemas.microsoft.com/office/word/2020/wordml/sdtdatahash" xmlns:w16se="http://schemas.microsoft.com/office/word/2015/wordml/symex" xmlns:wpg="http://schemas.microsoft.com/office/word/2010/wordprocessingGroup" xmlns:wpi="http://schemas.microsoft.com/office/word/2010/wordprocessingInk" xmlns:wne="http://schemas.microsoft.com/office/word/2006/wordml" xmlns:wps="http://schemas.microsoft.com/office/word/2010/wordprocessingShape" mc:Ignorable="w14 w15 w16se w16cid w16 w16cex w16sdtdh wp14">
   <w:footnote w:type="separator" w:id="-1">
     <w:p>
       <w:r>
@@ -2847,7 +2918,7 @@
 </file>
 
 <file path=word/header1.xml><?xml version="1.0" encoding="utf-8"?>
-<w:hdr xmlns:wpc="http://schemas.microsoft.com/office/word/2010/wordprocessingCanvas" xmlns:cx="http://schemas.microsoft.com/office/drawing/2014/chartex" xmlns:cx1="http://schemas.microsoft.com/office/drawing/2015/9/8/chartex" xmlns:cx2="http://schemas.microsoft.com/office/drawing/2015/10/21/chartex" xmlns:cx3="http://schemas.microsoft.com/office/drawing/2016/5/9/chartex" xmlns:cx4="http://schemas.microsoft.com/office/drawing/2016/5/10/chartex" xmlns:cx5="http://schemas.microsoft.com/office/drawing/2016/5/11/chartex" xmlns:cx6="http://schemas.microsoft.com/office/drawing/2016/5/12/chartex" xmlns:cx7="http://schemas.microsoft.com/office/drawing/2016/5/13/chartex" xmlns:cx8="http://schemas.microsoft.com/office/drawing/2016/5/14/chartex" xmlns:mc="http://schemas.openxmlformats.org/markup-compatibility/2006" xmlns:aink="http://schemas.microsoft.com/office/drawing/2016/ink" xmlns:am3d="http://schemas.microsoft.com/office/drawing/2017/model3d" xmlns:o="urn:schemas-microsoft-com:office:office" xmlns:r="http://schemas.openxmlformats.org/officeDocument/2006/relationships" xmlns:m="http://schemas.openxmlformats.org/officeDocument/2006/math" xmlns:v="urn:schemas-microsoft-com:vml" xmlns:wp14="http://schemas.microsoft.com/office/word/2010/wordprocessingDrawing" xmlns:wp="http://schemas.openxmlformats.org/drawingml/2006/wordprocessingDrawing" xmlns:w10="urn:schemas-microsoft-com:office:word" xmlns:w="http://schemas.openxmlformats.org/wordprocessingml/2006/main" xmlns:w14="http://schemas.microsoft.com/office/word/2010/wordml" xmlns:w15="http://schemas.microsoft.com/office/word/2012/wordml" xmlns:w16cex="http://schemas.microsoft.com/office/word/2018/wordml/cex" xmlns:w16cid="http://schemas.microsoft.com/office/word/2016/wordml/cid" xmlns:w16="http://schemas.microsoft.com/office/word/2018/wordml" xmlns:w16se="http://schemas.microsoft.com/office/word/2015/wordml/symex" xmlns:wpg="http://schemas.microsoft.com/office/word/2010/wordprocessingGroup" xmlns:wpi="http://schemas.microsoft.com/office/word/2010/wordprocessingInk" xmlns:wne="http://schemas.microsoft.com/office/word/2006/wordml" xmlns:wps="http://schemas.microsoft.com/office/word/2010/wordprocessingShape" mc:Ignorable="w14 w15 w16se w16cid w16 w16cex wp14">
+<w:hdr xmlns:wpc="http://schemas.microsoft.com/office/word/2010/wordprocessingCanvas" xmlns:cx="http://schemas.microsoft.com/office/drawing/2014/chartex" xmlns:cx1="http://schemas.microsoft.com/office/drawing/2015/9/8/chartex" xmlns:cx2="http://schemas.microsoft.com/office/drawing/2015/10/21/chartex" xmlns:cx3="http://schemas.microsoft.com/office/drawing/2016/5/9/chartex" xmlns:cx4="http://schemas.microsoft.com/office/drawing/2016/5/10/chartex" xmlns:cx5="http://schemas.microsoft.com/office/drawing/2016/5/11/chartex" xmlns:cx6="http://schemas.microsoft.com/office/drawing/2016/5/12/chartex" xmlns:cx7="http://schemas.microsoft.com/office/drawing/2016/5/13/chartex" xmlns:cx8="http://schemas.microsoft.com/office/drawing/2016/5/14/chartex" xmlns:mc="http://schemas.openxmlformats.org/markup-compatibility/2006" xmlns:aink="http://schemas.microsoft.com/office/drawing/2016/ink" xmlns:am3d="http://schemas.microsoft.com/office/drawing/2017/model3d" xmlns:o="urn:schemas-microsoft-com:office:office" xmlns:r="http://schemas.openxmlformats.org/officeDocument/2006/relationships" xmlns:m="http://schemas.openxmlformats.org/officeDocument/2006/math" xmlns:v="urn:schemas-microsoft-com:vml" xmlns:wp14="http://schemas.microsoft.com/office/word/2010/wordprocessingDrawing" xmlns:wp="http://schemas.openxmlformats.org/drawingml/2006/wordprocessingDrawing" xmlns:w10="urn:schemas-microsoft-com:office:word" xmlns:w="http://schemas.openxmlformats.org/wordprocessingml/2006/main" xmlns:w14="http://schemas.microsoft.com/office/word/2010/wordml" xmlns:w15="http://schemas.microsoft.com/office/word/2012/wordml" xmlns:w16cex="http://schemas.microsoft.com/office/word/2018/wordml/cex" xmlns:w16cid="http://schemas.microsoft.com/office/word/2016/wordml/cid" xmlns:w16="http://schemas.microsoft.com/office/word/2018/wordml" xmlns:w16sdtdh="http://schemas.microsoft.com/office/word/2020/wordml/sdtdatahash" xmlns:w16se="http://schemas.microsoft.com/office/word/2015/wordml/symex" xmlns:wpg="http://schemas.microsoft.com/office/word/2010/wordprocessingGroup" xmlns:wpi="http://schemas.microsoft.com/office/word/2010/wordprocessingInk" xmlns:wne="http://schemas.microsoft.com/office/word/2006/wordml" xmlns:wps="http://schemas.microsoft.com/office/word/2010/wordprocessingShape" mc:Ignorable="w14 w15 w16se w16cid w16 w16cex w16sdtdh wp14">
   <w:p/>
   <w:p/>
   <w:p/>
@@ -2855,7 +2926,7 @@
 </file>
 
 <file path=word/numbering.xml><?xml version="1.0" encoding="utf-8"?>
-<w:numbering xmlns:wpc="http://schemas.microsoft.com/office/word/2010/wordprocessingCanvas" xmlns:cx="http://schemas.microsoft.com/office/drawing/2014/chartex" xmlns:cx1="http://schemas.microsoft.com/office/drawing/2015/9/8/chartex" xmlns:cx2="http://schemas.microsoft.com/office/drawing/2015/10/21/chartex" xmlns:cx3="http://schemas.microsoft.com/office/drawing/2016/5/9/chartex" xmlns:cx4="http://schemas.microsoft.com/office/drawing/2016/5/10/chartex" xmlns:cx5="http://schemas.microsoft.com/office/drawing/2016/5/11/chartex" xmlns:cx6="http://schemas.microsoft.com/office/drawing/2016/5/12/chartex" xmlns:cx7="http://schemas.microsoft.com/office/drawing/2016/5/13/chartex" xmlns:cx8="http://schemas.microsoft.com/office/drawing/2016/5/14/chartex" xmlns:mc="http://schemas.openxmlformats.org/markup-compatibility/2006" xmlns:aink="http://schemas.microsoft.com/office/drawing/2016/ink" xmlns:am3d="http://schemas.microsoft.com/office/drawing/2017/model3d" xmlns:o="urn:schemas-microsoft-com:office:office" xmlns:r="http://schemas.openxmlformats.org/officeDocument/2006/relationships" xmlns:m="http://schemas.openxmlformats.org/officeDocument/2006/math" xmlns:v="urn:schemas-microsoft-com:vml" xmlns:wp14="http://schemas.microsoft.com/office/word/2010/wordprocessingDrawing" xmlns:wp="http://schemas.openxmlformats.org/drawingml/2006/wordprocessingDrawing" xmlns:w10="urn:schemas-microsoft-com:office:word" xmlns:w="http://schemas.openxmlformats.org/wordprocessingml/2006/main" xmlns:w14="http://schemas.microsoft.com/office/word/2010/wordml" xmlns:w15="http://schemas.microsoft.com/office/word/2012/wordml" xmlns:w16cex="http://schemas.microsoft.com/office/word/2018/wordml/cex" xmlns:w16cid="http://schemas.microsoft.com/office/word/2016/wordml/cid" xmlns:w16="http://schemas.microsoft.com/office/word/2018/wordml" xmlns:w16se="http://schemas.microsoft.com/office/word/2015/wordml/symex" xmlns:wpg="http://schemas.microsoft.com/office/word/2010/wordprocessingGroup" xmlns:wpi="http://schemas.microsoft.com/office/word/2010/wordprocessingInk" xmlns:wne="http://schemas.microsoft.com/office/word/2006/wordml" xmlns:wps="http://schemas.microsoft.com/office/word/2010/wordprocessingShape" mc:Ignorable="w14 w15 w16se w16cid w16 w16cex wp14">
+<w:numbering xmlns:wpc="http://schemas.microsoft.com/office/word/2010/wordprocessingCanvas" xmlns:cx="http://schemas.microsoft.com/office/drawing/2014/chartex" xmlns:cx1="http://schemas.microsoft.com/office/drawing/2015/9/8/chartex" xmlns:cx2="http://schemas.microsoft.com/office/drawing/2015/10/21/chartex" xmlns:cx3="http://schemas.microsoft.com/office/drawing/2016/5/9/chartex" xmlns:cx4="http://schemas.microsoft.com/office/drawing/2016/5/10/chartex" xmlns:cx5="http://schemas.microsoft.com/office/drawing/2016/5/11/chartex" xmlns:cx6="http://schemas.microsoft.com/office/drawing/2016/5/12/chartex" xmlns:cx7="http://schemas.microsoft.com/office/drawing/2016/5/13/chartex" xmlns:cx8="http://schemas.microsoft.com/office/drawing/2016/5/14/chartex" xmlns:mc="http://schemas.openxmlformats.org/markup-compatibility/2006" xmlns:aink="http://schemas.microsoft.com/office/drawing/2016/ink" xmlns:am3d="http://schemas.microsoft.com/office/drawing/2017/model3d" xmlns:o="urn:schemas-microsoft-com:office:office" xmlns:r="http://schemas.openxmlformats.org/officeDocument/2006/relationships" xmlns:m="http://schemas.openxmlformats.org/officeDocument/2006/math" xmlns:v="urn:schemas-microsoft-com:vml" xmlns:wp14="http://schemas.microsoft.com/office/word/2010/wordprocessingDrawing" xmlns:wp="http://schemas.openxmlformats.org/drawingml/2006/wordprocessingDrawing" xmlns:w10="urn:schemas-microsoft-com:office:word" xmlns:w="http://schemas.openxmlformats.org/wordprocessingml/2006/main" xmlns:w14="http://schemas.microsoft.com/office/word/2010/wordml" xmlns:w15="http://schemas.microsoft.com/office/word/2012/wordml" xmlns:w16cex="http://schemas.microsoft.com/office/word/2018/wordml/cex" xmlns:w16cid="http://schemas.microsoft.com/office/word/2016/wordml/cid" xmlns:w16="http://schemas.microsoft.com/office/word/2018/wordml" xmlns:w16sdtdh="http://schemas.microsoft.com/office/word/2020/wordml/sdtdatahash" xmlns:w16se="http://schemas.microsoft.com/office/word/2015/wordml/symex" xmlns:wpg="http://schemas.microsoft.com/office/word/2010/wordprocessingGroup" xmlns:wpi="http://schemas.microsoft.com/office/word/2010/wordprocessingInk" xmlns:wne="http://schemas.microsoft.com/office/word/2006/wordml" xmlns:wps="http://schemas.microsoft.com/office/word/2010/wordprocessingShape" mc:Ignorable="w14 w15 w16se w16cid w16 w16cex w16sdtdh wp14">
   <w:abstractNum w:abstractNumId="0" w15:restartNumberingAfterBreak="0">
     <w:nsid w:val="FFFFFF7C"/>
     <w:multiLevelType w:val="singleLevel"/>
@@ -5033,7 +5104,7 @@
     <w:lvl w:ilvl="0">
       <w:start w:val="1"/>
       <w:numFmt w:val="decimal"/>
-      <w:pStyle w:val="Heading1"/>
+      <w:pStyle w:val="Cmsor1"/>
       <w:suff w:val="space"/>
       <w:lvlText w:val="%1"/>
       <w:lvlJc w:val="left"/>
@@ -5047,7 +5118,7 @@
     <w:lvl w:ilvl="1">
       <w:start w:val="1"/>
       <w:numFmt w:val="decimal"/>
-      <w:pStyle w:val="Heading2"/>
+      <w:pStyle w:val="Cmsor2"/>
       <w:suff w:val="space"/>
       <w:lvlText w:val="%1.%2"/>
       <w:lvlJc w:val="left"/>
@@ -5061,7 +5132,7 @@
     <w:lvl w:ilvl="2">
       <w:start w:val="1"/>
       <w:numFmt w:val="decimal"/>
-      <w:pStyle w:val="Heading3"/>
+      <w:pStyle w:val="Cmsor3"/>
       <w:suff w:val="space"/>
       <w:lvlText w:val="%1.%2.%3"/>
       <w:lvlJc w:val="left"/>
@@ -5075,7 +5146,7 @@
     <w:lvl w:ilvl="3">
       <w:start w:val="1"/>
       <w:numFmt w:val="decimal"/>
-      <w:pStyle w:val="Heading4"/>
+      <w:pStyle w:val="Cmsor4"/>
       <w:suff w:val="space"/>
       <w:lvlText w:val="%1.%2.%3.%4"/>
       <w:lvlJc w:val="left"/>
@@ -5089,7 +5160,7 @@
     <w:lvl w:ilvl="4">
       <w:start w:val="1"/>
       <w:numFmt w:val="decimal"/>
-      <w:pStyle w:val="Heading5"/>
+      <w:pStyle w:val="Cmsor5"/>
       <w:lvlText w:val="%1.%2.%3.%4.%5"/>
       <w:lvlJc w:val="left"/>
       <w:pPr>
@@ -5105,7 +5176,7 @@
     <w:lvl w:ilvl="5">
       <w:start w:val="1"/>
       <w:numFmt w:val="decimal"/>
-      <w:pStyle w:val="Heading6"/>
+      <w:pStyle w:val="Cmsor6"/>
       <w:lvlText w:val="%1.%2.%3.%4.%5.%6"/>
       <w:lvlJc w:val="left"/>
       <w:pPr>
@@ -5121,7 +5192,7 @@
     <w:lvl w:ilvl="6">
       <w:start w:val="1"/>
       <w:numFmt w:val="decimal"/>
-      <w:pStyle w:val="Heading7"/>
+      <w:pStyle w:val="Cmsor7"/>
       <w:lvlText w:val="%1.%2.%3.%4.%5.%6.%7"/>
       <w:lvlJc w:val="left"/>
       <w:pPr>
@@ -5137,7 +5208,7 @@
     <w:lvl w:ilvl="7">
       <w:start w:val="1"/>
       <w:numFmt w:val="decimal"/>
-      <w:pStyle w:val="Heading8"/>
+      <w:pStyle w:val="Cmsor8"/>
       <w:lvlText w:val="%1.%2.%3.%4.%5.%6.%7.%8"/>
       <w:lvlJc w:val="left"/>
       <w:pPr>
@@ -5153,7 +5224,7 @@
     <w:lvl w:ilvl="8">
       <w:start w:val="1"/>
       <w:numFmt w:val="decimal"/>
-      <w:pStyle w:val="Heading9"/>
+      <w:pStyle w:val="Cmsor9"/>
       <w:lvlText w:val="%1.%2.%3.%4.%5.%6.%7.%8.%9"/>
       <w:lvlJc w:val="left"/>
       <w:pPr>
@@ -5411,7 +5482,7 @@
 </file>
 
 <file path=word/styles.xml><?xml version="1.0" encoding="utf-8"?>
-<w:styles xmlns:mc="http://schemas.openxmlformats.org/markup-compatibility/2006" xmlns:r="http://schemas.openxmlformats.org/officeDocument/2006/relationships" xmlns:w="http://schemas.openxmlformats.org/wordprocessingml/2006/main" xmlns:w14="http://schemas.microsoft.com/office/word/2010/wordml" xmlns:w15="http://schemas.microsoft.com/office/word/2012/wordml" xmlns:w16cex="http://schemas.microsoft.com/office/word/2018/wordml/cex" xmlns:w16cid="http://schemas.microsoft.com/office/word/2016/wordml/cid" xmlns:w16="http://schemas.microsoft.com/office/word/2018/wordml" xmlns:w16se="http://schemas.microsoft.com/office/word/2015/wordml/symex" mc:Ignorable="w14 w15 w16se w16cid w16 w16cex">
+<w:styles xmlns:mc="http://schemas.openxmlformats.org/markup-compatibility/2006" xmlns:r="http://schemas.openxmlformats.org/officeDocument/2006/relationships" xmlns:w="http://schemas.openxmlformats.org/wordprocessingml/2006/main" xmlns:w14="http://schemas.microsoft.com/office/word/2010/wordml" xmlns:w15="http://schemas.microsoft.com/office/word/2012/wordml" xmlns:w16cex="http://schemas.microsoft.com/office/word/2018/wordml/cex" xmlns:w16cid="http://schemas.microsoft.com/office/word/2016/wordml/cid" xmlns:w16="http://schemas.microsoft.com/office/word/2018/wordml" xmlns:w16sdtdh="http://schemas.microsoft.com/office/word/2020/wordml/sdtdatahash" xmlns:w16se="http://schemas.microsoft.com/office/word/2015/wordml/symex" mc:Ignorable="w14 w15 w16se w16cid w16 w16cex w16sdtdh">
   <w:docDefaults>
     <w:rPrDefault>
       <w:rPr>
@@ -5706,7 +5777,7 @@
     <w:lsdException w:name="Unresolved Mention" w:semiHidden="1" w:uiPriority="99" w:unhideWhenUsed="1"/>
     <w:lsdException w:name="Smart Link" w:semiHidden="1" w:uiPriority="99" w:unhideWhenUsed="1"/>
   </w:latentStyles>
-  <w:style w:type="paragraph" w:default="1" w:styleId="Normal">
+  <w:style w:type="paragraph" w:default="1" w:styleId="Norml">
     <w:name w:val="Normal"/>
     <w:qFormat/>
     <w:rsid w:val="009A32B9"/>
@@ -5721,10 +5792,10 @@
       <w:lang w:eastAsia="en-US"/>
     </w:rPr>
   </w:style>
-  <w:style w:type="paragraph" w:styleId="Heading1">
+  <w:style w:type="paragraph" w:styleId="Cmsor1">
     <w:name w:val="heading 1"/>
-    <w:basedOn w:val="Normal"/>
-    <w:next w:val="Normal"/>
+    <w:basedOn w:val="Norml"/>
+    <w:next w:val="Norml"/>
     <w:autoRedefine/>
     <w:qFormat/>
     <w:rsid w:val="008F652F"/>
@@ -5746,10 +5817,10 @@
       <w:szCs w:val="32"/>
     </w:rPr>
   </w:style>
-  <w:style w:type="paragraph" w:styleId="Heading2">
+  <w:style w:type="paragraph" w:styleId="Cmsor2">
     <w:name w:val="heading 2"/>
-    <w:basedOn w:val="Normal"/>
-    <w:next w:val="Normal"/>
+    <w:basedOn w:val="Norml"/>
+    <w:next w:val="Norml"/>
     <w:autoRedefine/>
     <w:qFormat/>
     <w:rsid w:val="00B40C1F"/>
@@ -5771,10 +5842,10 @@
       <w:szCs w:val="28"/>
     </w:rPr>
   </w:style>
-  <w:style w:type="paragraph" w:styleId="Heading3">
+  <w:style w:type="paragraph" w:styleId="Cmsor3">
     <w:name w:val="heading 3"/>
-    <w:basedOn w:val="Normal"/>
-    <w:next w:val="Normal"/>
+    <w:basedOn w:val="Norml"/>
+    <w:next w:val="Norml"/>
     <w:autoRedefine/>
     <w:qFormat/>
     <w:rsid w:val="00362C8A"/>
@@ -5795,10 +5866,10 @@
       <w:szCs w:val="26"/>
     </w:rPr>
   </w:style>
-  <w:style w:type="paragraph" w:styleId="Heading4">
+  <w:style w:type="paragraph" w:styleId="Cmsor4">
     <w:name w:val="heading 4"/>
-    <w:basedOn w:val="Normal"/>
-    <w:next w:val="Normal"/>
+    <w:basedOn w:val="Norml"/>
+    <w:next w:val="Norml"/>
     <w:autoRedefine/>
     <w:qFormat/>
     <w:pPr>
@@ -5816,10 +5887,10 @@
       <w:szCs w:val="28"/>
     </w:rPr>
   </w:style>
-  <w:style w:type="paragraph" w:styleId="Heading5">
+  <w:style w:type="paragraph" w:styleId="Cmsor5">
     <w:name w:val="heading 5"/>
-    <w:basedOn w:val="Normal"/>
-    <w:next w:val="Normal"/>
+    <w:basedOn w:val="Norml"/>
+    <w:next w:val="Norml"/>
     <w:pPr>
       <w:numPr>
         <w:ilvl w:val="4"/>
@@ -5837,10 +5908,10 @@
       <w:szCs w:val="26"/>
     </w:rPr>
   </w:style>
-  <w:style w:type="paragraph" w:styleId="Heading6">
+  <w:style w:type="paragraph" w:styleId="Cmsor6">
     <w:name w:val="heading 6"/>
-    <w:basedOn w:val="Normal"/>
-    <w:next w:val="Normal"/>
+    <w:basedOn w:val="Norml"/>
+    <w:next w:val="Norml"/>
     <w:pPr>
       <w:numPr>
         <w:ilvl w:val="5"/>
@@ -5856,10 +5927,10 @@
       <w:szCs w:val="22"/>
     </w:rPr>
   </w:style>
-  <w:style w:type="paragraph" w:styleId="Heading7">
+  <w:style w:type="paragraph" w:styleId="Cmsor7">
     <w:name w:val="heading 7"/>
-    <w:basedOn w:val="Normal"/>
-    <w:next w:val="Normal"/>
+    <w:basedOn w:val="Norml"/>
+    <w:next w:val="Norml"/>
     <w:pPr>
       <w:numPr>
         <w:ilvl w:val="6"/>
@@ -5869,10 +5940,10 @@
       <w:outlineLvl w:val="6"/>
     </w:pPr>
   </w:style>
-  <w:style w:type="paragraph" w:styleId="Heading8">
+  <w:style w:type="paragraph" w:styleId="Cmsor8">
     <w:name w:val="heading 8"/>
-    <w:basedOn w:val="Normal"/>
-    <w:next w:val="Normal"/>
+    <w:basedOn w:val="Norml"/>
+    <w:next w:val="Norml"/>
     <w:pPr>
       <w:numPr>
         <w:ilvl w:val="7"/>
@@ -5886,10 +5957,10 @@
       <w:iCs/>
     </w:rPr>
   </w:style>
-  <w:style w:type="paragraph" w:styleId="Heading9">
+  <w:style w:type="paragraph" w:styleId="Cmsor9">
     <w:name w:val="heading 9"/>
-    <w:basedOn w:val="Normal"/>
-    <w:next w:val="Normal"/>
+    <w:basedOn w:val="Norml"/>
+    <w:next w:val="Norml"/>
     <w:pPr>
       <w:numPr>
         <w:ilvl w:val="8"/>
@@ -5904,13 +5975,13 @@
       <w:szCs w:val="22"/>
     </w:rPr>
   </w:style>
-  <w:style w:type="character" w:default="1" w:styleId="DefaultParagraphFont">
+  <w:style w:type="character" w:default="1" w:styleId="Bekezdsalapbettpusa">
     <w:name w:val="Default Paragraph Font"/>
     <w:uiPriority w:val="1"/>
     <w:semiHidden/>
     <w:unhideWhenUsed/>
   </w:style>
-  <w:style w:type="table" w:default="1" w:styleId="TableNormal">
+  <w:style w:type="table" w:default="1" w:styleId="Normltblzat">
     <w:name w:val="Normal Table"/>
     <w:uiPriority w:val="99"/>
     <w:semiHidden/>
@@ -5925,15 +5996,15 @@
       </w:tblCellMar>
     </w:tblPr>
   </w:style>
-  <w:style w:type="numbering" w:default="1" w:styleId="NoList">
+  <w:style w:type="numbering" w:default="1" w:styleId="Nemlista">
     <w:name w:val="No List"/>
     <w:uiPriority w:val="99"/>
     <w:semiHidden/>
     <w:unhideWhenUsed/>
   </w:style>
-  <w:style w:type="paragraph" w:styleId="Header">
+  <w:style w:type="paragraph" w:styleId="lfej">
     <w:name w:val="header"/>
-    <w:basedOn w:val="Normal"/>
+    <w:basedOn w:val="Norml"/>
     <w:rsid w:val="00C00B3C"/>
     <w:pPr>
       <w:tabs>
@@ -5943,10 +6014,10 @@
       <w:ind w:firstLine="0"/>
     </w:pPr>
   </w:style>
-  <w:style w:type="paragraph" w:styleId="Title">
+  <w:style w:type="paragraph" w:styleId="Cm">
     <w:name w:val="Title"/>
-    <w:basedOn w:val="Normal"/>
-    <w:next w:val="Subtitle"/>
+    <w:basedOn w:val="Norml"/>
+    <w:next w:val="Alcm"/>
     <w:autoRedefine/>
     <w:rsid w:val="00730B3C"/>
     <w:pPr>
@@ -5967,7 +6038,7 @@
   </w:style>
   <w:style w:type="paragraph" w:customStyle="1" w:styleId="Cmlapszerz">
     <w:name w:val="Címlap szerző"/>
-    <w:basedOn w:val="Normal"/>
+    <w:basedOn w:val="Norml"/>
     <w:autoRedefine/>
     <w:rsid w:val="00171054"/>
     <w:pPr>
@@ -5981,9 +6052,9 @@
       <w:sz w:val="40"/>
     </w:rPr>
   </w:style>
-  <w:style w:type="paragraph" w:styleId="Subtitle">
+  <w:style w:type="paragraph" w:styleId="Alcm">
     <w:name w:val="Subtitle"/>
-    <w:basedOn w:val="Normal"/>
+    <w:basedOn w:val="Norml"/>
     <w:autoRedefine/>
     <w:rsid w:val="009C1C93"/>
     <w:pPr>
@@ -5998,9 +6069,9 @@
       <w:sz w:val="32"/>
     </w:rPr>
   </w:style>
-  <w:style w:type="paragraph" w:styleId="Footer">
+  <w:style w:type="paragraph" w:styleId="llb">
     <w:name w:val="footer"/>
-    <w:basedOn w:val="Normal"/>
+    <w:basedOn w:val="Norml"/>
     <w:rsid w:val="00C00B3C"/>
     <w:pPr>
       <w:tabs>
@@ -6010,10 +6081,10 @@
       <w:ind w:firstLine="0"/>
     </w:pPr>
   </w:style>
-  <w:style w:type="paragraph" w:styleId="TOC2">
+  <w:style w:type="paragraph" w:styleId="TJ2">
     <w:name w:val="toc 2"/>
-    <w:basedOn w:val="Normal"/>
-    <w:next w:val="Normal"/>
+    <w:basedOn w:val="Norml"/>
+    <w:next w:val="Norml"/>
     <w:autoRedefine/>
     <w:uiPriority w:val="39"/>
     <w:rsid w:val="009C1C93"/>
@@ -6022,10 +6093,10 @@
       <w:ind w:left="238" w:firstLine="0"/>
     </w:pPr>
   </w:style>
-  <w:style w:type="paragraph" w:styleId="BodyText">
+  <w:style w:type="paragraph" w:styleId="Szvegtrzs">
     <w:name w:val="Body Text"/>
-    <w:basedOn w:val="Normal"/>
-    <w:link w:val="BodyTextChar"/>
+    <w:basedOn w:val="Norml"/>
+    <w:link w:val="SzvegtrzsChar"/>
     <w:pPr>
       <w:spacing w:before="360"/>
       <w:ind w:firstLine="0"/>
@@ -6033,8 +6104,8 @@
   </w:style>
   <w:style w:type="paragraph" w:customStyle="1" w:styleId="Nyilatkozatcm">
     <w:name w:val="Nyilatkozat cím"/>
-    <w:basedOn w:val="Normal"/>
-    <w:next w:val="Normal"/>
+    <w:basedOn w:val="Norml"/>
+    <w:next w:val="Norml"/>
     <w:autoRedefine/>
     <w:pPr>
       <w:keepNext/>
@@ -6057,10 +6128,10 @@
       <w:spacing w:before="240" w:after="960"/>
     </w:pPr>
   </w:style>
-  <w:style w:type="paragraph" w:styleId="TOC1">
+  <w:style w:type="paragraph" w:styleId="TJ1">
     <w:name w:val="toc 1"/>
-    <w:basedOn w:val="Normal"/>
-    <w:next w:val="Normal"/>
+    <w:basedOn w:val="Norml"/>
+    <w:next w:val="Norml"/>
     <w:autoRedefine/>
     <w:uiPriority w:val="39"/>
     <w:rsid w:val="00D1632F"/>
@@ -6075,10 +6146,10 @@
       <w:b/>
     </w:rPr>
   </w:style>
-  <w:style w:type="paragraph" w:styleId="TOC3">
+  <w:style w:type="paragraph" w:styleId="TJ3">
     <w:name w:val="toc 3"/>
-    <w:basedOn w:val="Normal"/>
-    <w:next w:val="Normal"/>
+    <w:basedOn w:val="Norml"/>
+    <w:next w:val="Norml"/>
     <w:autoRedefine/>
     <w:uiPriority w:val="39"/>
     <w:rsid w:val="009C1C93"/>
@@ -6087,10 +6158,10 @@
       <w:ind w:left="482" w:firstLine="0"/>
     </w:pPr>
   </w:style>
-  <w:style w:type="paragraph" w:styleId="TOC4">
+  <w:style w:type="paragraph" w:styleId="TJ4">
     <w:name w:val="toc 4"/>
-    <w:basedOn w:val="Normal"/>
-    <w:next w:val="Normal"/>
+    <w:basedOn w:val="Norml"/>
+    <w:next w:val="Norml"/>
     <w:autoRedefine/>
     <w:semiHidden/>
     <w:rsid w:val="009C1C93"/>
@@ -6099,10 +6170,10 @@
       <w:ind w:left="720" w:firstLine="0"/>
     </w:pPr>
   </w:style>
-  <w:style w:type="paragraph" w:styleId="TOC5">
+  <w:style w:type="paragraph" w:styleId="TJ5">
     <w:name w:val="toc 5"/>
-    <w:basedOn w:val="Normal"/>
-    <w:next w:val="Normal"/>
+    <w:basedOn w:val="Norml"/>
+    <w:next w:val="Norml"/>
     <w:autoRedefine/>
     <w:semiHidden/>
     <w:rsid w:val="009C1C93"/>
@@ -6111,10 +6182,10 @@
       <w:ind w:left="958" w:firstLine="0"/>
     </w:pPr>
   </w:style>
-  <w:style w:type="paragraph" w:styleId="TOC6">
+  <w:style w:type="paragraph" w:styleId="TJ6">
     <w:name w:val="toc 6"/>
-    <w:basedOn w:val="Normal"/>
-    <w:next w:val="Normal"/>
+    <w:basedOn w:val="Norml"/>
+    <w:next w:val="Norml"/>
     <w:autoRedefine/>
     <w:semiHidden/>
     <w:rsid w:val="009C1C93"/>
@@ -6123,37 +6194,37 @@
       <w:ind w:left="1202"/>
     </w:pPr>
   </w:style>
-  <w:style w:type="paragraph" w:styleId="TOC7">
+  <w:style w:type="paragraph" w:styleId="TJ7">
     <w:name w:val="toc 7"/>
-    <w:basedOn w:val="Normal"/>
-    <w:next w:val="Normal"/>
+    <w:basedOn w:val="Norml"/>
+    <w:next w:val="Norml"/>
     <w:autoRedefine/>
     <w:semiHidden/>
     <w:pPr>
       <w:ind w:left="1440"/>
     </w:pPr>
   </w:style>
-  <w:style w:type="paragraph" w:styleId="TOC8">
+  <w:style w:type="paragraph" w:styleId="TJ8">
     <w:name w:val="toc 8"/>
-    <w:basedOn w:val="Normal"/>
-    <w:next w:val="Normal"/>
+    <w:basedOn w:val="Norml"/>
+    <w:next w:val="Norml"/>
     <w:autoRedefine/>
     <w:semiHidden/>
     <w:pPr>
       <w:ind w:left="1680"/>
     </w:pPr>
   </w:style>
-  <w:style w:type="paragraph" w:styleId="TOC9">
+  <w:style w:type="paragraph" w:styleId="TJ9">
     <w:name w:val="toc 9"/>
-    <w:basedOn w:val="Normal"/>
-    <w:next w:val="Normal"/>
+    <w:basedOn w:val="Norml"/>
+    <w:next w:val="Norml"/>
     <w:autoRedefine/>
     <w:semiHidden/>
     <w:pPr>
       <w:ind w:left="1920"/>
     </w:pPr>
   </w:style>
-  <w:style w:type="character" w:styleId="Hyperlink">
+  <w:style w:type="character" w:styleId="Hiperhivatkozs">
     <w:name w:val="Hyperlink"/>
     <w:uiPriority w:val="99"/>
     <w:rPr>
@@ -6161,13 +6232,13 @@
       <w:u w:val="single"/>
     </w:rPr>
   </w:style>
-  <w:style w:type="character" w:styleId="PageNumber">
+  <w:style w:type="character" w:styleId="Oldalszm">
     <w:name w:val="page number"/>
-    <w:basedOn w:val="DefaultParagraphFont"/>
+    <w:basedOn w:val="Bekezdsalapbettpusa"/>
   </w:style>
   <w:style w:type="paragraph" w:customStyle="1" w:styleId="Irodalomjegyzksor">
     <w:name w:val="Irodalomjegyzék sor"/>
-    <w:basedOn w:val="Normal"/>
+    <w:basedOn w:val="Norml"/>
     <w:autoRedefine/>
     <w:qFormat/>
     <w:rsid w:val="00B96880"/>
@@ -6187,9 +6258,9 @@
       <w:noProof/>
     </w:rPr>
   </w:style>
-  <w:style w:type="paragraph" w:styleId="FootnoteText">
+  <w:style w:type="paragraph" w:styleId="Lbjegyzetszveg">
     <w:name w:val="footnote text"/>
-    <w:basedOn w:val="Normal"/>
+    <w:basedOn w:val="Norml"/>
     <w:semiHidden/>
     <w:rsid w:val="00B50CAA"/>
     <w:rPr>
@@ -6199,8 +6270,8 @@
   </w:style>
   <w:style w:type="paragraph" w:customStyle="1" w:styleId="Fejezetcimszmozsnlkl">
     <w:name w:val="Fejezetcim számozás nélkül"/>
-    <w:basedOn w:val="Heading1"/>
-    <w:next w:val="Normal"/>
+    <w:basedOn w:val="Cmsor1"/>
+    <w:next w:val="Norml"/>
     <w:rsid w:val="00D1632F"/>
     <w:pPr>
       <w:numPr>
@@ -6209,10 +6280,10 @@
       <w:spacing w:before="240"/>
     </w:pPr>
   </w:style>
-  <w:style w:type="paragraph" w:styleId="Caption">
+  <w:style w:type="paragraph" w:styleId="Kpalrs">
     <w:name w:val="caption"/>
-    <w:basedOn w:val="Normal"/>
-    <w:next w:val="Normal"/>
+    <w:basedOn w:val="Norml"/>
+    <w:next w:val="Norml"/>
     <w:autoRedefine/>
     <w:qFormat/>
     <w:rsid w:val="002841F9"/>
@@ -6230,7 +6301,7 @@
   </w:style>
   <w:style w:type="paragraph" w:customStyle="1" w:styleId="Source">
     <w:name w:val="Source"/>
-    <w:basedOn w:val="Normal"/>
+    <w:basedOn w:val="Norml"/>
     <w:autoRedefine/>
     <w:pPr>
       <w:keepNext/>
@@ -6250,7 +6321,7 @@
       <w:sz w:val="20"/>
     </w:rPr>
   </w:style>
-  <w:style w:type="character" w:styleId="FootnoteReference">
+  <w:style w:type="character" w:styleId="Lbjegyzet-hivatkozs">
     <w:name w:val="footnote reference"/>
     <w:semiHidden/>
     <w:rsid w:val="00B50CAA"/>
@@ -6258,10 +6329,10 @@
       <w:vertAlign w:val="superscript"/>
     </w:rPr>
   </w:style>
-  <w:style w:type="paragraph" w:styleId="BalloonText">
+  <w:style w:type="paragraph" w:styleId="Buborkszveg">
     <w:name w:val="Balloon Text"/>
-    <w:basedOn w:val="Normal"/>
-    <w:link w:val="BalloonTextChar"/>
+    <w:basedOn w:val="Norml"/>
+    <w:link w:val="BuborkszvegChar"/>
     <w:rsid w:val="00350AEC"/>
     <w:pPr>
       <w:spacing w:line="240" w:lineRule="auto"/>
@@ -6272,9 +6343,9 @@
       <w:szCs w:val="16"/>
     </w:rPr>
   </w:style>
-  <w:style w:type="character" w:customStyle="1" w:styleId="BalloonTextChar">
-    <w:name w:val="Balloon Text Char"/>
-    <w:link w:val="BalloonText"/>
+  <w:style w:type="character" w:customStyle="1" w:styleId="BuborkszvegChar">
+    <w:name w:val="Buborékszöveg Char"/>
+    <w:link w:val="Buborkszveg"/>
     <w:rsid w:val="00350AEC"/>
     <w:rPr>
       <w:rFonts w:ascii="Tahoma" w:hAnsi="Tahoma" w:cs="Tahoma"/>
@@ -6285,7 +6356,7 @@
   </w:style>
   <w:style w:type="numbering" w:customStyle="1" w:styleId="tmutat-felsorols">
     <w:name w:val="Útmutató - felsorolás"/>
-    <w:basedOn w:val="NoList"/>
+    <w:basedOn w:val="Nemlista"/>
     <w:rsid w:val="000062F4"/>
     <w:pPr>
       <w:numPr>
@@ -6295,7 +6366,7 @@
   </w:style>
   <w:style w:type="paragraph" w:customStyle="1" w:styleId="tmutat">
     <w:name w:val="Útmutató"/>
-    <w:basedOn w:val="Normal"/>
+    <w:basedOn w:val="Norml"/>
     <w:rsid w:val="00267677"/>
     <w:pPr>
       <w:spacing w:line="240" w:lineRule="auto"/>
@@ -6306,9 +6377,9 @@
       <w:szCs w:val="22"/>
     </w:rPr>
   </w:style>
-  <w:style w:type="character" w:customStyle="1" w:styleId="BodyTextChar">
-    <w:name w:val="Body Text Char"/>
-    <w:link w:val="BodyText"/>
+  <w:style w:type="character" w:customStyle="1" w:styleId="SzvegtrzsChar">
+    <w:name w:val="Szövegtörzs Char"/>
+    <w:link w:val="Szvegtrzs"/>
     <w:rsid w:val="0090541F"/>
     <w:rPr>
       <w:sz w:val="24"/>
@@ -6330,7 +6401,7 @@
   </w:style>
   <w:style w:type="numbering" w:customStyle="1" w:styleId="tmutatfelsorols">
     <w:name w:val="Útmutató felsorolás"/>
-    <w:basedOn w:val="NoList"/>
+    <w:basedOn w:val="Nemlista"/>
     <w:rsid w:val="003A4CDB"/>
     <w:pPr>
       <w:numPr>
@@ -6340,7 +6411,7 @@
   </w:style>
   <w:style w:type="numbering" w:customStyle="1" w:styleId="StyleOutlinenumberedSymbolsymbol11ptBoldLeft0cm">
     <w:name w:val="Style Outline numbered Symbol (symbol) 11 pt Bold Left:  0 cm ..."/>
-    <w:basedOn w:val="NoList"/>
+    <w:basedOn w:val="Nemlista"/>
     <w:rsid w:val="003A4CDB"/>
     <w:pPr>
       <w:numPr>
@@ -6350,7 +6421,7 @@
   </w:style>
   <w:style w:type="numbering" w:customStyle="1" w:styleId="StyleOutlinenumberedSymbolsymbol11ptBoldLeft0cm1">
     <w:name w:val="Style Outline numbered Symbol (symbol) 11 pt Bold Left:  0 cm ...1"/>
-    <w:basedOn w:val="NoList"/>
+    <w:basedOn w:val="Nemlista"/>
     <w:rsid w:val="003A4CDB"/>
     <w:pPr>
       <w:numPr>
@@ -6360,7 +6431,7 @@
   </w:style>
   <w:style w:type="paragraph" w:customStyle="1" w:styleId="Nyilatkozatszveg">
     <w:name w:val="Nyilatkozat szöveg"/>
-    <w:basedOn w:val="Normal"/>
+    <w:basedOn w:val="Norml"/>
     <w:rsid w:val="00854BDC"/>
     <w:pPr>
       <w:ind w:firstLine="0"/>
@@ -6383,7 +6454,7 @@
   </w:style>
   <w:style w:type="paragraph" w:customStyle="1" w:styleId="Cmlaplog">
     <w:name w:val="Címlap logó"/>
-    <w:basedOn w:val="Normal"/>
+    <w:basedOn w:val="Norml"/>
     <w:rsid w:val="00D429F2"/>
     <w:pPr>
       <w:ind w:firstLine="0"/>
@@ -6395,7 +6466,7 @@
   </w:style>
   <w:style w:type="paragraph" w:customStyle="1" w:styleId="Cmlapkarstanszk">
     <w:name w:val="Címlap kar és tanszék"/>
-    <w:basedOn w:val="Normal"/>
+    <w:basedOn w:val="Norml"/>
     <w:rsid w:val="00171054"/>
     <w:pPr>
       <w:spacing w:after="0" w:line="240" w:lineRule="auto"/>
@@ -6408,7 +6479,7 @@
   </w:style>
   <w:style w:type="paragraph" w:customStyle="1" w:styleId="Cmlapegyetem">
     <w:name w:val="Címlap egyetem"/>
-    <w:basedOn w:val="Normal"/>
+    <w:basedOn w:val="Norml"/>
     <w:rsid w:val="00171054"/>
     <w:pPr>
       <w:spacing w:before="120" w:after="0" w:line="240" w:lineRule="auto"/>
@@ -6423,7 +6494,7 @@
   </w:style>
   <w:style w:type="numbering" w:customStyle="1" w:styleId="tmutatszmozottlista">
     <w:name w:val="Útmutató számozott lista"/>
-    <w:basedOn w:val="NoList"/>
+    <w:basedOn w:val="Nemlista"/>
     <w:rsid w:val="00D429F2"/>
     <w:pPr>
       <w:numPr>
@@ -6433,7 +6504,7 @@
   </w:style>
   <w:style w:type="numbering" w:customStyle="1" w:styleId="Irodalomjegyzkttel">
     <w:name w:val="Irodalomjegyzék tétel"/>
-    <w:basedOn w:val="NoList"/>
+    <w:basedOn w:val="Nemlista"/>
     <w:rsid w:val="006F512E"/>
     <w:pPr>
       <w:numPr>
@@ -6467,7 +6538,7 @@
   </w:style>
   <w:style w:type="numbering" w:customStyle="1" w:styleId="tmutatlista">
     <w:name w:val="Útmutató lista"/>
-    <w:basedOn w:val="NoList"/>
+    <w:basedOn w:val="Nemlista"/>
     <w:rsid w:val="00267677"/>
     <w:pPr>
       <w:numPr>
@@ -6475,7 +6546,7 @@
       </w:numPr>
     </w:pPr>
   </w:style>
-  <w:style w:type="character" w:styleId="BookTitle">
+  <w:style w:type="character" w:styleId="Knyvcme">
     <w:name w:val="Book Title"/>
     <w:uiPriority w:val="33"/>
     <w:rsid w:val="003F5425"/>
@@ -6486,11 +6557,11 @@
       <w:spacing w:val="5"/>
     </w:rPr>
   </w:style>
-  <w:style w:type="paragraph" w:styleId="IntenseQuote">
+  <w:style w:type="paragraph" w:styleId="Kiemeltidzet">
     <w:name w:val="Intense Quote"/>
-    <w:basedOn w:val="Normal"/>
-    <w:next w:val="Normal"/>
-    <w:link w:val="IntenseQuoteChar"/>
+    <w:basedOn w:val="Norml"/>
+    <w:next w:val="Norml"/>
+    <w:link w:val="KiemeltidzetChar"/>
     <w:uiPriority w:val="30"/>
     <w:rsid w:val="003F5425"/>
     <w:pPr>
@@ -6508,9 +6579,9 @@
       <w:color w:val="4F81BD"/>
     </w:rPr>
   </w:style>
-  <w:style w:type="character" w:customStyle="1" w:styleId="IntenseQuoteChar">
-    <w:name w:val="Intense Quote Char"/>
-    <w:link w:val="IntenseQuote"/>
+  <w:style w:type="character" w:customStyle="1" w:styleId="KiemeltidzetChar">
+    <w:name w:val="Kiemelt idézet Char"/>
+    <w:link w:val="Kiemeltidzet"/>
     <w:uiPriority w:val="30"/>
     <w:rsid w:val="003F5425"/>
     <w:rPr>
@@ -6524,7 +6595,7 @@
       <w:lang w:eastAsia="en-US"/>
     </w:rPr>
   </w:style>
-  <w:style w:type="character" w:styleId="IntenseReference">
+  <w:style w:type="character" w:styleId="Ershivatkozs">
     <w:name w:val="Intense Reference"/>
     <w:uiPriority w:val="32"/>
     <w:rsid w:val="003F5425"/>
@@ -6537,7 +6608,7 @@
       <w:u w:val="single"/>
     </w:rPr>
   </w:style>
-  <w:style w:type="character" w:styleId="SubtleReference">
+  <w:style w:type="character" w:styleId="Finomhivatkozs">
     <w:name w:val="Subtle Reference"/>
     <w:uiPriority w:val="31"/>
     <w:rsid w:val="003F5425"/>
@@ -6547,16 +6618,16 @@
       <w:u w:val="single"/>
     </w:rPr>
   </w:style>
-  <w:style w:type="paragraph" w:styleId="ListParagraph">
+  <w:style w:type="paragraph" w:styleId="Listaszerbekezds">
     <w:name w:val="List Paragraph"/>
-    <w:basedOn w:val="Normal"/>
+    <w:basedOn w:val="Norml"/>
     <w:uiPriority w:val="34"/>
     <w:rsid w:val="003F5425"/>
     <w:pPr>
       <w:ind w:left="708"/>
     </w:pPr>
   </w:style>
-  <w:style w:type="character" w:styleId="Emphasis">
+  <w:style w:type="character" w:styleId="Kiemels">
     <w:name w:val="Emphasis"/>
     <w:qFormat/>
     <w:rsid w:val="003F5425"/>
@@ -6565,7 +6636,7 @@
       <w:iCs/>
     </w:rPr>
   </w:style>
-  <w:style w:type="character" w:styleId="SubtleEmphasis">
+  <w:style w:type="character" w:styleId="Finomkiemels">
     <w:name w:val="Subtle Emphasis"/>
     <w:uiPriority w:val="19"/>
     <w:rsid w:val="003F5425"/>
@@ -6575,7 +6646,7 @@
       <w:color w:val="808080"/>
     </w:rPr>
   </w:style>
-  <w:style w:type="character" w:styleId="IntenseEmphasis">
+  <w:style w:type="character" w:styleId="Erskiemels">
     <w:name w:val="Intense Emphasis"/>
     <w:uiPriority w:val="21"/>
     <w:rsid w:val="003F5425"/>
@@ -6587,11 +6658,11 @@
       <w:color w:val="4F81BD"/>
     </w:rPr>
   </w:style>
-  <w:style w:type="paragraph" w:styleId="Quote">
+  <w:style w:type="paragraph" w:styleId="Idzet">
     <w:name w:val="Quote"/>
-    <w:basedOn w:val="Normal"/>
-    <w:next w:val="Normal"/>
-    <w:link w:val="QuoteChar"/>
+    <w:basedOn w:val="Norml"/>
+    <w:next w:val="Norml"/>
+    <w:link w:val="IdzetChar"/>
     <w:uiPriority w:val="29"/>
     <w:rsid w:val="003F5425"/>
     <w:rPr>
@@ -6600,9 +6671,9 @@
       <w:color w:val="000000"/>
     </w:rPr>
   </w:style>
-  <w:style w:type="character" w:customStyle="1" w:styleId="QuoteChar">
-    <w:name w:val="Quote Char"/>
-    <w:link w:val="Quote"/>
+  <w:style w:type="character" w:customStyle="1" w:styleId="IdzetChar">
+    <w:name w:val="Idézet Char"/>
+    <w:link w:val="Idzet"/>
     <w:uiPriority w:val="29"/>
     <w:rsid w:val="003F5425"/>
     <w:rPr>
@@ -6614,7 +6685,7 @@
       <w:lang w:eastAsia="en-US"/>
     </w:rPr>
   </w:style>
-  <w:style w:type="paragraph" w:styleId="NoSpacing">
+  <w:style w:type="paragraph" w:styleId="Nincstrkz">
     <w:name w:val="No Spacing"/>
     <w:uiPriority w:val="1"/>
     <w:rsid w:val="003F5425"/>
@@ -6628,7 +6699,7 @@
       <w:lang w:eastAsia="en-US"/>
     </w:rPr>
   </w:style>
-  <w:style w:type="character" w:styleId="Strong">
+  <w:style w:type="character" w:styleId="Kiemels2">
     <w:name w:val="Strong"/>
     <w:qFormat/>
     <w:rsid w:val="003F5425"/>
@@ -6639,8 +6710,8 @@
   </w:style>
   <w:style w:type="paragraph" w:customStyle="1" w:styleId="Kp">
     <w:name w:val="Kép"/>
-    <w:basedOn w:val="Normal"/>
-    <w:next w:val="Caption"/>
+    <w:basedOn w:val="Norml"/>
+    <w:next w:val="Kpalrs"/>
     <w:qFormat/>
     <w:rsid w:val="002841F9"/>
     <w:pPr>
@@ -6660,7 +6731,7 @@
   </w:style>
   <w:style w:type="paragraph" w:customStyle="1" w:styleId="Kd">
     <w:name w:val="Kód"/>
-    <w:basedOn w:val="Normal"/>
+    <w:basedOn w:val="Norml"/>
     <w:qFormat/>
     <w:rsid w:val="00225F65"/>
     <w:pPr>
@@ -6685,10 +6756,10 @@
       <w:sz w:val="20"/>
     </w:rPr>
   </w:style>
-  <w:style w:type="paragraph" w:styleId="TOCHeading">
+  <w:style w:type="paragraph" w:styleId="Tartalomjegyzkcmsora">
     <w:name w:val="TOC Heading"/>
-    <w:basedOn w:val="Heading1"/>
-    <w:next w:val="Normal"/>
+    <w:basedOn w:val="Cmsor1"/>
+    <w:next w:val="Norml"/>
     <w:uiPriority w:val="39"/>
     <w:semiHidden/>
     <w:unhideWhenUsed/>
@@ -6716,7 +6787,7 @@
   <w:style w:type="paragraph" w:customStyle="1" w:styleId="Fejezetcmtartalomjegyzknlkl">
     <w:name w:val="Fejezetcím tartalomjegyzék nélkül"/>
     <w:basedOn w:val="Fejezetcimszmozsnlkl"/>
-    <w:next w:val="Normal"/>
+    <w:next w:val="Norml"/>
     <w:qFormat/>
     <w:rsid w:val="00B96880"/>
     <w:pPr>
@@ -6726,9 +6797,9 @@
       <w:noProof/>
     </w:rPr>
   </w:style>
-  <w:style w:type="character" w:styleId="PlaceholderText">
+  <w:style w:type="character" w:styleId="Helyrzszveg">
     <w:name w:val="Placeholder Text"/>
-    <w:basedOn w:val="DefaultParagraphFont"/>
+    <w:basedOn w:val="Bekezdsalapbettpusa"/>
     <w:uiPriority w:val="99"/>
     <w:semiHidden/>
     <w:rsid w:val="006B00FC"/>

</xml_diff>